<commit_message>
Esqueleto del informe terminado
</commit_message>
<xml_diff>
--- a/informe.docx
+++ b/informe.docx
@@ -220,7 +220,7 @@
                                 <a:avLst/>
                               </a:prstGeom>
                               <a:blipFill>
-                                <a:blip r:embed="rId4"/>
+                                <a:blip r:embed="rId5"/>
                                 <a:stretch>
                                   <a:fillRect r="-7574"/>
                                 </a:stretch>
@@ -266,13 +266,13 @@
               </mc:Choice>
               <mc:Fallback>
                 <w:pict>
-                  <v:group w14:anchorId="0E66BF51" id="Group 149" o:spid="_x0000_s1026" style="position:absolute;margin-left:0;margin-top:0;width:8in;height:95.7pt;z-index:251662336;mso-width-percent:941;mso-height-percent:121;mso-top-percent:23;mso-position-horizontal:center;mso-position-horizontal-relative:page;mso-position-vertical-relative:page;mso-width-percent:941;mso-height-percent:121;mso-top-percent:23" coordorigin="" coordsize="73152,12161" o:gfxdata="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">
+                  <v:group w14:anchorId="0CA85E6F" id="Group 149" o:spid="_x0000_s1026" style="position:absolute;margin-left:0;margin-top:0;width:8in;height:95.7pt;z-index:251662336;mso-width-percent:941;mso-height-percent:121;mso-top-percent:23;mso-position-horizontal:center;mso-position-horizontal-relative:page;mso-position-vertical-relative:page;mso-width-percent:941;mso-height-percent:121;mso-top-percent:23" coordorigin="" coordsize="73152,12161" o:gfxdata="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">
                     <v:shape id="Rectangle 51" o:spid="_x0000_s1027" style="position:absolute;width:73152;height:11303;visibility:visible;mso-wrap-style:square;v-text-anchor:middle" coordsize="7312660,1129665" o:gfxdata="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" path="m,l7312660,r,1129665l3619500,733425,,1091565,,xe" fillcolor="#4472c4 [3204]" stroked="f" strokeweight="1pt">
                       <v:stroke joinstyle="miter"/>
                       <v:path arrowok="t" o:connecttype="custom" o:connectlocs="0,0;7315200,0;7315200,1130373;3620757,733885;0,1092249;0,0" o:connectangles="0,0,0,0,0,0"/>
                     </v:shape>
                     <v:rect id="Rectangle 151" o:spid="_x0000_s1028" style="position:absolute;width:73152;height:12161;visibility:visible;mso-wrap-style:square;v-text-anchor:middle" o:gfxdata="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" stroked="f" strokeweight="1pt">
-                      <v:fill r:id="rId5" o:title="" recolor="t" rotate="t" type="frame"/>
+                      <v:fill r:id="rId6" o:title="" recolor="t" rotate="t" type="frame"/>
                     </v:rect>
                     <w10:wrap anchorx="page" anchory="page"/>
                   </v:group>
@@ -440,7 +440,7 @@
                     <v:stroke joinstyle="miter"/>
                     <v:path gradientshapeok="t" o:connecttype="rect"/>
                   </v:shapetype>
-                  <v:shape id="Text Box 152" o:spid="_x0000_s1026" type="#_x0000_t202" style="position:absolute;margin-left:0;margin-top:0;width:8in;height:1in;z-index:251660288;visibility:visible;mso-wrap-style:square;mso-width-percent:941;mso-height-percent:92;mso-top-percent:818;mso-wrap-distance-left:9pt;mso-wrap-distance-top:0;mso-wrap-distance-right:9pt;mso-wrap-distance-bottom:0;mso-position-horizontal:center;mso-position-horizontal-relative:page;mso-position-vertical-relative:page;mso-width-percent:941;mso-height-percent:92;mso-top-percent:818;mso-width-relative:page;mso-height-relative:page;v-text-anchor:bottom" o:gfxdata="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" filled="f" stroked="f" strokeweight=".5pt">
+                  <v:shape id="Text Box 152" o:spid="_x0000_s1026" type="#_x0000_t202" style="position:absolute;left:0;text-align:left;margin-left:0;margin-top:0;width:8in;height:1in;z-index:251660288;visibility:visible;mso-wrap-style:square;mso-width-percent:941;mso-height-percent:92;mso-top-percent:818;mso-wrap-distance-left:9pt;mso-wrap-distance-top:0;mso-wrap-distance-right:9pt;mso-wrap-distance-bottom:0;mso-position-horizontal:center;mso-position-horizontal-relative:page;mso-position-vertical-relative:page;mso-width-percent:941;mso-height-percent:92;mso-top-percent:818;mso-width-relative:page;mso-height-relative:page;v-text-anchor:bottom" o:gfxdata="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" filled="f" stroked="f" strokeweight=".5pt">
                     <v:textbox inset="126pt,0,54pt,0">
                       <w:txbxContent>
                         <w:sdt>
@@ -671,7 +671,7 @@
               </mc:Choice>
               <mc:Fallback>
                 <w:pict>
-                  <v:shape w14:anchorId="1D85529E" id="Text Box 153" o:spid="_x0000_s1027" type="#_x0000_t202" style="position:absolute;margin-left:0;margin-top:0;width:8in;height:79.5pt;z-index:251661312;visibility:visible;mso-wrap-style:square;mso-width-percent:941;mso-height-percent:100;mso-top-percent:700;mso-wrap-distance-left:9pt;mso-wrap-distance-top:0;mso-wrap-distance-right:9pt;mso-wrap-distance-bottom:0;mso-position-horizontal:center;mso-position-horizontal-relative:page;mso-position-vertical-relative:page;mso-width-percent:941;mso-height-percent:100;mso-top-percent:700;mso-width-relative:page;mso-height-relative:page;v-text-anchor:top" o:gfxdata="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" filled="f" stroked="f" strokeweight=".5pt">
+                  <v:shape w14:anchorId="1D85529E" id="Text Box 153" o:spid="_x0000_s1027" type="#_x0000_t202" style="position:absolute;left:0;text-align:left;margin-left:0;margin-top:0;width:8in;height:79.5pt;z-index:251661312;visibility:visible;mso-wrap-style:square;mso-width-percent:941;mso-height-percent:100;mso-top-percent:700;mso-wrap-distance-left:9pt;mso-wrap-distance-top:0;mso-wrap-distance-right:9pt;mso-wrap-distance-bottom:0;mso-position-horizontal:center;mso-position-horizontal-relative:page;mso-position-vertical-relative:page;mso-width-percent:941;mso-height-percent:100;mso-top-percent:700;mso-width-relative:page;mso-height-relative:page;v-text-anchor:top" o:gfxdata="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" filled="f" stroked="f" strokeweight=".5pt">
                     <v:textbox style="mso-fit-shape-to-text:t" inset="126pt,0,54pt,0">
                       <w:txbxContent>
                         <w:p>
@@ -908,7 +908,7 @@
               </mc:Choice>
               <mc:Fallback>
                 <w:pict>
-                  <v:shape w14:anchorId="27442065" id="Text Box 154" o:spid="_x0000_s1028" type="#_x0000_t202" style="position:absolute;margin-left:0;margin-top:0;width:8in;height:286.5pt;z-index:251659264;visibility:visible;mso-wrap-style:square;mso-width-percent:941;mso-height-percent:363;mso-top-percent:300;mso-wrap-distance-left:9pt;mso-wrap-distance-top:0;mso-wrap-distance-right:9pt;mso-wrap-distance-bottom:0;mso-position-horizontal:center;mso-position-horizontal-relative:page;mso-position-vertical-relative:page;mso-width-percent:941;mso-height-percent:363;mso-top-percent:300;mso-width-relative:page;mso-height-relative:page;v-text-anchor:bottom" o:gfxdata="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" filled="f" stroked="f" strokeweight=".5pt">
+                  <v:shape w14:anchorId="27442065" id="Text Box 154" o:spid="_x0000_s1028" type="#_x0000_t202" style="position:absolute;left:0;text-align:left;margin-left:0;margin-top:0;width:8in;height:286.5pt;z-index:251659264;visibility:visible;mso-wrap-style:square;mso-width-percent:941;mso-height-percent:363;mso-top-percent:300;mso-wrap-distance-left:9pt;mso-wrap-distance-top:0;mso-wrap-distance-right:9pt;mso-wrap-distance-bottom:0;mso-position-horizontal:center;mso-position-horizontal-relative:page;mso-position-vertical-relative:page;mso-width-percent:941;mso-height-percent:363;mso-top-percent:300;mso-width-relative:page;mso-height-relative:page;v-text-anchor:bottom" o:gfxdata="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" filled="f" stroked="f" strokeweight=".5pt">
                     <v:textbox inset="126pt,0,54pt,0">
                       <w:txbxContent>
                         <w:p>
@@ -1004,9 +1004,291 @@
         </w:p>
       </w:sdtContent>
     </w:sdt>
+    <w:sdt>
+      <w:sdtPr>
+        <w:id w:val="1597357022"/>
+        <w:docPartObj>
+          <w:docPartGallery w:val="Table of Contents"/>
+          <w:docPartUnique/>
+        </w:docPartObj>
+      </w:sdtPr>
+      <w:sdtEndPr>
+        <w:rPr>
+          <w:rFonts w:asciiTheme="minorHAnsi" w:eastAsiaTheme="minorHAnsi" w:hAnsiTheme="minorHAnsi" w:cstheme="minorBidi"/>
+          <w:b/>
+          <w:bCs/>
+          <w:noProof/>
+          <w:color w:val="auto"/>
+          <w:sz w:val="22"/>
+          <w:szCs w:val="22"/>
+          <w:lang w:val="es-CL"/>
+        </w:rPr>
+      </w:sdtEndPr>
+      <w:sdtContent>
+        <w:p>
+          <w:pPr>
+            <w:pStyle w:val="TOCHeading"/>
+            <w:rPr>
+              <w:rStyle w:val="Heading1Char"/>
+            </w:rPr>
+          </w:pPr>
+          <w:r>
+            <w:rPr>
+              <w:rStyle w:val="Heading1Char"/>
+            </w:rPr>
+            <w:t>Contents</w:t>
+          </w:r>
+        </w:p>
+        <w:p>
+          <w:pPr>
+            <w:pStyle w:val="TOC1"/>
+            <w:tabs>
+              <w:tab w:val="right" w:leader="dot" w:pos="8828"/>
+            </w:tabs>
+            <w:rPr>
+              <w:noProof/>
+            </w:rPr>
+          </w:pPr>
+          <w:r>
+            <w:fldChar w:fldCharType="begin"/>
+          </w:r>
+          <w:r>
+            <w:instrText xml:space="preserve"> TOC \o "1-3" \h \z \u </w:instrText>
+          </w:r>
+          <w:r>
+            <w:fldChar w:fldCharType="separate"/>
+          </w:r>
+          <w:hyperlink w:anchor="_Toc117768427" w:history="1">
+            <w:r>
+              <w:rPr>
+                <w:rStyle w:val="Hyperlink"/>
+                <w:noProof/>
+              </w:rPr>
+              <w:t>Introducción</w:t>
+            </w:r>
+            <w:r>
+              <w:rPr>
+                <w:noProof/>
+                <w:webHidden/>
+              </w:rPr>
+              <w:tab/>
+            </w:r>
+            <w:r>
+              <w:rPr>
+                <w:noProof/>
+                <w:webHidden/>
+              </w:rPr>
+              <w:fldChar w:fldCharType="begin"/>
+            </w:r>
+            <w:r>
+              <w:rPr>
+                <w:noProof/>
+                <w:webHidden/>
+              </w:rPr>
+              <w:instrText xml:space="preserve"> PAGEREF _Toc117768427 \h </w:instrText>
+            </w:r>
+            <w:r>
+              <w:rPr>
+                <w:noProof/>
+                <w:webHidden/>
+              </w:rPr>
+            </w:r>
+            <w:r>
+              <w:rPr>
+                <w:noProof/>
+                <w:webHidden/>
+              </w:rPr>
+              <w:fldChar w:fldCharType="separate"/>
+            </w:r>
+            <w:r>
+              <w:rPr>
+                <w:noProof/>
+                <w:webHidden/>
+              </w:rPr>
+              <w:t>2</w:t>
+            </w:r>
+            <w:r>
+              <w:rPr>
+                <w:noProof/>
+                <w:webHidden/>
+              </w:rPr>
+              <w:fldChar w:fldCharType="end"/>
+            </w:r>
+          </w:hyperlink>
+        </w:p>
+        <w:p>
+          <w:pPr>
+            <w:pStyle w:val="TOC1"/>
+            <w:tabs>
+              <w:tab w:val="right" w:leader="dot" w:pos="8828"/>
+            </w:tabs>
+            <w:rPr>
+              <w:noProof/>
+            </w:rPr>
+          </w:pPr>
+          <w:hyperlink w:anchor="_Toc117768428" w:history="1">
+            <w:r>
+              <w:rPr>
+                <w:rStyle w:val="Hyperlink"/>
+                <w:noProof/>
+              </w:rPr>
+              <w:t>Desarrollo</w:t>
+            </w:r>
+            <w:r>
+              <w:rPr>
+                <w:noProof/>
+                <w:webHidden/>
+              </w:rPr>
+              <w:tab/>
+            </w:r>
+            <w:r>
+              <w:rPr>
+                <w:noProof/>
+                <w:webHidden/>
+              </w:rPr>
+              <w:fldChar w:fldCharType="begin"/>
+            </w:r>
+            <w:r>
+              <w:rPr>
+                <w:noProof/>
+                <w:webHidden/>
+              </w:rPr>
+              <w:instrText xml:space="preserve"> PAGEREF _Toc117768428 \h </w:instrText>
+            </w:r>
+            <w:r>
+              <w:rPr>
+                <w:noProof/>
+                <w:webHidden/>
+              </w:rPr>
+            </w:r>
+            <w:r>
+              <w:rPr>
+                <w:noProof/>
+                <w:webHidden/>
+              </w:rPr>
+              <w:fldChar w:fldCharType="separate"/>
+            </w:r>
+            <w:r>
+              <w:rPr>
+                <w:noProof/>
+                <w:webHidden/>
+              </w:rPr>
+              <w:t>3</w:t>
+            </w:r>
+            <w:r>
+              <w:rPr>
+                <w:noProof/>
+                <w:webHidden/>
+              </w:rPr>
+              <w:fldChar w:fldCharType="end"/>
+            </w:r>
+          </w:hyperlink>
+        </w:p>
+        <w:p>
+          <w:pPr>
+            <w:pStyle w:val="TOC1"/>
+            <w:tabs>
+              <w:tab w:val="right" w:leader="dot" w:pos="8828"/>
+            </w:tabs>
+            <w:rPr>
+              <w:noProof/>
+            </w:rPr>
+          </w:pPr>
+          <w:hyperlink w:anchor="_Toc117768429" w:history="1">
+            <w:r>
+              <w:rPr>
+                <w:rStyle w:val="Hyperlink"/>
+                <w:noProof/>
+              </w:rPr>
+              <w:t>Conclusión</w:t>
+            </w:r>
+            <w:r>
+              <w:rPr>
+                <w:noProof/>
+                <w:webHidden/>
+              </w:rPr>
+              <w:tab/>
+            </w:r>
+            <w:r>
+              <w:rPr>
+                <w:noProof/>
+                <w:webHidden/>
+              </w:rPr>
+              <w:fldChar w:fldCharType="begin"/>
+            </w:r>
+            <w:r>
+              <w:rPr>
+                <w:noProof/>
+                <w:webHidden/>
+              </w:rPr>
+              <w:instrText xml:space="preserve"> PAGEREF _Toc117768429 \h </w:instrText>
+            </w:r>
+            <w:r>
+              <w:rPr>
+                <w:noProof/>
+                <w:webHidden/>
+              </w:rPr>
+            </w:r>
+            <w:r>
+              <w:rPr>
+                <w:noProof/>
+                <w:webHidden/>
+              </w:rPr>
+              <w:fldChar w:fldCharType="separate"/>
+            </w:r>
+            <w:r>
+              <w:rPr>
+                <w:noProof/>
+                <w:webHidden/>
+              </w:rPr>
+              <w:t>4</w:t>
+            </w:r>
+            <w:r>
+              <w:rPr>
+                <w:noProof/>
+                <w:webHidden/>
+              </w:rPr>
+              <w:fldChar w:fldCharType="end"/>
+            </w:r>
+          </w:hyperlink>
+        </w:p>
+        <w:p>
+          <w:r>
+            <w:rPr>
+              <w:b/>
+              <w:bCs/>
+              <w:noProof/>
+            </w:rPr>
+            <w:fldChar w:fldCharType="end"/>
+          </w:r>
+        </w:p>
+      </w:sdtContent>
+    </w:sdt>
     <w:p>
       <w:r>
-        <w:lastRenderedPageBreak/>
+        <w:br w:type="page"/>
+      </w:r>
+    </w:p>
+    <w:p/>
+    <w:p>
+      <w:pPr>
+        <w:pStyle w:val="Heading1"/>
+      </w:pPr>
+      <w:bookmarkStart w:id="0" w:name="_Toc117768427"/>
+      <w:r>
+        <w:t>Introducción</w:t>
+      </w:r>
+      <w:bookmarkEnd w:id="0"/>
+    </w:p>
+    <w:p>
+      <w:pPr>
+        <w:rPr>
+          <w:rFonts w:asciiTheme="majorHAnsi" w:eastAsiaTheme="majorEastAsia" w:hAnsiTheme="majorHAnsi" w:cstheme="majorBidi"/>
+          <w:sz w:val="40"/>
+          <w:szCs w:val="32"/>
+        </w:rPr>
+      </w:pPr>
+      <w:r>
         <w:br w:type="page"/>
       </w:r>
     </w:p>
@@ -1014,12 +1296,36 @@
       <w:pPr>
         <w:pStyle w:val="Heading1"/>
       </w:pPr>
+      <w:bookmarkStart w:id="1" w:name="_Toc117768428"/>
       <w:r>
         <w:lastRenderedPageBreak/>
-        <w:t>Introducción</w:t>
+        <w:t>Desarrollo</w:t>
+      </w:r>
+      <w:bookmarkEnd w:id="1"/>
+    </w:p>
+    <w:p>
+      <w:pPr>
+        <w:rPr>
+          <w:rFonts w:asciiTheme="majorHAnsi" w:eastAsiaTheme="majorEastAsia" w:hAnsiTheme="majorHAnsi" w:cstheme="majorBidi"/>
+          <w:sz w:val="40"/>
+          <w:szCs w:val="32"/>
+        </w:rPr>
+      </w:pPr>
+      <w:r>
+        <w:br w:type="page"/>
       </w:r>
     </w:p>
-    <w:p/>
+    <w:p>
+      <w:pPr>
+        <w:pStyle w:val="Heading1"/>
+      </w:pPr>
+      <w:bookmarkStart w:id="2" w:name="_Toc117768429"/>
+      <w:r>
+        <w:lastRenderedPageBreak/>
+        <w:t>Conclusión</w:t>
+      </w:r>
+      <w:bookmarkEnd w:id="2"/>
+    </w:p>
     <w:sectPr>
       <w:pgSz w:w="12240" w:h="15840"/>
       <w:pgMar w:top="1417" w:right="1701" w:bottom="1417" w:left="1701" w:header="708" w:footer="708" w:gutter="0"/>
@@ -1430,6 +1736,10 @@
   <w:style w:type="paragraph" w:default="1" w:styleId="Normal">
     <w:name w:val="Normal"/>
     <w:qFormat/>
+    <w:rsid w:val="0000521A"/>
+    <w:pPr>
+      <w:jc w:val="both"/>
+    </w:pPr>
   </w:style>
   <w:style w:type="paragraph" w:styleId="Heading1">
     <w:name w:val="heading 1"/>
@@ -1439,11 +1749,12 @@
     <w:autoRedefine/>
     <w:uiPriority w:val="9"/>
     <w:qFormat/>
-    <w:rsid w:val="009E19C1"/>
+    <w:rsid w:val="0000521A"/>
     <w:pPr>
       <w:keepNext/>
       <w:keepLines/>
       <w:spacing w:before="240" w:after="0"/>
+      <w:jc w:val="center"/>
       <w:outlineLvl w:val="0"/>
     </w:pPr>
     <w:rPr>
@@ -1509,11 +1820,51 @@
     <w:basedOn w:val="DefaultParagraphFont"/>
     <w:link w:val="Heading1"/>
     <w:uiPriority w:val="9"/>
-    <w:rsid w:val="009E19C1"/>
+    <w:rsid w:val="0000521A"/>
     <w:rPr>
       <w:rFonts w:asciiTheme="majorHAnsi" w:eastAsiaTheme="majorEastAsia" w:hAnsiTheme="majorHAnsi" w:cstheme="majorBidi"/>
       <w:sz w:val="40"/>
       <w:szCs w:val="32"/>
+    </w:rPr>
+  </w:style>
+  <w:style w:type="paragraph" w:styleId="TOCHeading">
+    <w:name w:val="TOC Heading"/>
+    <w:basedOn w:val="Heading1"/>
+    <w:next w:val="Normal"/>
+    <w:uiPriority w:val="39"/>
+    <w:unhideWhenUsed/>
+    <w:qFormat/>
+    <w:rsid w:val="0000521A"/>
+    <w:pPr>
+      <w:outlineLvl w:val="9"/>
+    </w:pPr>
+    <w:rPr>
+      <w:color w:val="2F5496" w:themeColor="accent1" w:themeShade="BF"/>
+      <w:sz w:val="32"/>
+      <w:lang w:val="en-US"/>
+    </w:rPr>
+  </w:style>
+  <w:style w:type="paragraph" w:styleId="TOC1">
+    <w:name w:val="toc 1"/>
+    <w:basedOn w:val="Normal"/>
+    <w:next w:val="Normal"/>
+    <w:autoRedefine/>
+    <w:uiPriority w:val="39"/>
+    <w:unhideWhenUsed/>
+    <w:rsid w:val="0000521A"/>
+    <w:pPr>
+      <w:spacing w:after="100"/>
+    </w:pPr>
+  </w:style>
+  <w:style w:type="character" w:styleId="Hyperlink">
+    <w:name w:val="Hyperlink"/>
+    <w:basedOn w:val="DefaultParagraphFont"/>
+    <w:uiPriority w:val="99"/>
+    <w:unhideWhenUsed/>
+    <w:rsid w:val="0000521A"/>
+    <w:rPr>
+      <w:color w:val="0563C1" w:themeColor="hyperlink"/>
+      <w:u w:val="single"/>
     </w:rPr>
   </w:style>
 </w:styles>
@@ -1812,4 +2163,16 @@
     </a:ext>
   </a:extLst>
 </a:theme>
+</file>
+
+<file path=customXml/item1.xml><?xml version="1.0" encoding="utf-8"?>
+<b:Sources xmlns:b="http://schemas.openxmlformats.org/officeDocument/2006/bibliography" xmlns="http://schemas.openxmlformats.org/officeDocument/2006/bibliography" SelectedStyle="\APASixthEditionOfficeOnline.xsl" StyleName="APA" Version="6"/>
+</file>
+
+<file path=customXml/itemProps1.xml><?xml version="1.0" encoding="utf-8"?>
+<ds:datastoreItem xmlns:ds="http://schemas.openxmlformats.org/officeDocument/2006/customXml" ds:itemID="{795075F4-C5CA-4822-B1DC-99E4D1C47D38}">
+  <ds:schemaRefs>
+    <ds:schemaRef ds:uri="http://schemas.openxmlformats.org/officeDocument/2006/bibliography"/>
+  </ds:schemaRefs>
+</ds:datastoreItem>
 </file>
</xml_diff>

<commit_message>
Uso vida cotidiana (INFORME)
</commit_message>
<xml_diff>
--- a/informe.docx
+++ b/informe.docx
@@ -2031,6 +2031,32 @@
     </w:p>
     <w:p/>
     <w:p>
+      <w:r>
+        <w:t>El programa que realizamos en conjunto tiene un uso en el área de trabajo de la consulta de un psicólogo, ya que a estos se les haría más cómodo poder realizar este tipo de encuestas mediante un programa que realice la encuesta de forma digital y que este almacene los datos dentro de su computadora de una forma ordenada de entender e imprimiendo por pantalla el diagnóstico del paciente y así consiguiendo eficacia y precisión en los resultados</w:t>
+      </w:r>
+      <w:r>
+        <w:t>. Gracias a estos resultados el psicólogo podrá saber que procedimiento o que tratamiento deberá realizar con el paciente.</w:t>
+      </w:r>
+    </w:p>
+    <w:p>
+      <w:r>
+        <w:t xml:space="preserve">El programa le realizara al paciente una serie de preguntas las cuales este deberá responder con las alternativas que le proporcionara el psicólogo, cada una de estas </w:t>
+      </w:r>
+      <w:r>
+        <w:t>respuestas</w:t>
+      </w:r>
+      <w:r>
+        <w:t xml:space="preserve"> le sumara una cierta cantidad de puntaje a su diagnostico dependiendo de la importancia que tiene esta para el diagnóstico final, así entregando un resultado mas detallado dependiendo del puntaje obtenido, siendo así cada puntaje tendrá un diagnostico diferente. </w:t>
+      </w:r>
+    </w:p>
+    <w:p>
+      <w:pPr>
+        <w:rPr>
+          <w:u w:val="single"/>
+        </w:rPr>
+      </w:pPr>
+    </w:p>
+    <w:p>
       <w:pPr>
         <w:pStyle w:val="Ttulo2"/>
         <w:rPr>
@@ -2081,13 +2107,17 @@
       <w:r>
         <w:t xml:space="preserve">lo haremos de manera local, no tenemos una base de datos asignada. Lo realizaremos mediante archivos </w:t>
       </w:r>
-      <w:proofErr w:type="spellStart"/>
-      <w:r>
-        <w:t>txt</w:t>
-      </w:r>
-      <w:proofErr w:type="spellEnd"/>
-      <w:r>
-        <w:t xml:space="preserve">, estos archivos serán fácilmente manipulados desde la consola. Nuestro programa tiene un archivo de instrucciones para el correcto funcionamiento del mismo. </w:t>
+      <w:r>
+        <w:t>de texto</w:t>
+      </w:r>
+      <w:r>
+        <w:t xml:space="preserve">, estos archivos serán fácilmente manipulados desde la consola. Nuestro programa tiene un archivo de instrucciones para el correcto funcionamiento </w:t>
+      </w:r>
+      <w:r>
+        <w:t>de este</w:t>
+      </w:r>
+      <w:r>
+        <w:t xml:space="preserve">. </w:t>
       </w:r>
     </w:p>
     <w:p>
@@ -2163,7 +2193,7 @@
       <w:bookmarkEnd w:id="11"/>
     </w:p>
     <w:p>
-      <w:hyperlink r:id="rId10" w:history="1">
+      <w:hyperlink r:id="rId10" w:anchor="search-informatica&amp;position-3&amp;results-92&amp;rs=search" w:history="1">
         <w:r>
           <w:rPr>
             <w:rStyle w:val="Hipervnculo"/>

</xml_diff>

<commit_message>
ACTUALIZACION INFORME: Num pagina
</commit_message>
<xml_diff>
--- a/informe.docx
+++ b/informe.docx
@@ -138,7 +138,7 @@
                               <a:avLst/>
                             </a:prstGeom>
                             <a:blipFill rotWithShape="1">
-                              <a:blip r:embed="rId5">
+                              <a:blip r:embed="rId7">
                                 <a:alphaModFix/>
                               </a:blip>
                               <a:stretch>
@@ -192,7 +192,7 @@
                     <v:path arrowok="t" o:extrusionok="f"/>
                   </v:shape>
                   <v:rect id="Rectángulo 4" o:spid="_x0000_s1030" style="position:absolute;width:73152;height:12161;visibility:visible;mso-wrap-style:square;v-text-anchor:middle" o:gfxdata="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" stroked="f">
-                    <v:fill r:id="rId6" o:title="" recolor="t" rotate="t" type="frame"/>
+                    <v:fill r:id="rId8" o:title="" recolor="t" rotate="t" type="frame"/>
                     <v:textbox inset="2.53958mm,2.53958mm,2.53958mm,2.53958mm">
                       <w:txbxContent>
                         <w:p>
@@ -595,7 +595,7 @@
                     <pic:cNvPicPr preferRelativeResize="0"/>
                   </pic:nvPicPr>
                   <pic:blipFill>
-                    <a:blip r:embed="rId7"/>
+                    <a:blip r:embed="rId9"/>
                     <a:srcRect/>
                     <a:stretch>
                       <a:fillRect/>
@@ -643,7 +643,7 @@
                     <pic:cNvPicPr preferRelativeResize="0"/>
                   </pic:nvPicPr>
                   <pic:blipFill>
-                    <a:blip r:embed="rId8"/>
+                    <a:blip r:embed="rId10"/>
                     <a:srcRect/>
                     <a:stretch>
                       <a:fillRect/>
@@ -691,7 +691,7 @@
                     <pic:cNvPicPr preferRelativeResize="0"/>
                   </pic:nvPicPr>
                   <pic:blipFill>
-                    <a:blip r:embed="rId9"/>
+                    <a:blip r:embed="rId11"/>
                     <a:srcRect/>
                     <a:stretch>
                       <a:fillRect/>
@@ -2174,7 +2174,15 @@
       </w:ins>
       <w:ins w:id="19" w:author="Ávalos Órdenes, Joaquín Vicente De Jesús" w:date="2022-11-08T18:01:00Z">
         <w:r>
-          <w:t>lo cual significa que en cada p</w:t>
+          <w:t xml:space="preserve">lo cual significa </w:t>
+        </w:r>
+        <w:proofErr w:type="gramStart"/>
+        <w:r>
+          <w:t>que</w:t>
+        </w:r>
+        <w:proofErr w:type="gramEnd"/>
+        <w:r>
+          <w:t xml:space="preserve"> en cada p</w:t>
         </w:r>
       </w:ins>
       <w:ins w:id="20" w:author="Ávalos Órdenes, Joaquín Vicente De Jesús" w:date="2022-11-08T18:02:00Z">
@@ -2303,7 +2311,7 @@
       <w:bookmarkEnd w:id="27"/>
     </w:p>
     <w:p>
-      <w:hyperlink r:id="rId10" w:anchor="search-informatica&amp;position-3&amp;results-92&amp;rs=search" w:history="1">
+      <w:hyperlink r:id="rId12" w:anchor="search-informatica&amp;position-3&amp;results-92&amp;rs=search" w:history="1">
         <w:r>
           <w:rPr>
             <w:rStyle w:val="Hipervnculo"/>
@@ -2329,6 +2337,7 @@
       <w:bookmarkEnd w:id="28"/>
     </w:p>
     <w:sectPr>
+      <w:footerReference w:type="default" r:id="rId13"/>
       <w:pgSz w:w="12240" w:h="15840"/>
       <w:pgMar w:top="1417" w:right="1701" w:bottom="1417" w:left="1701" w:header="708" w:footer="708" w:gutter="0"/>
       <w:pgNumType w:start="0"/>
@@ -2337,6 +2346,346 @@
     </w:sectPr>
   </w:body>
 </w:document>
+</file>
+
+<file path=word/endnotes.xml><?xml version="1.0" encoding="utf-8"?>
+<w:endnotes xmlns:wpc="http://schemas.microsoft.com/office/word/2010/wordprocessingCanvas" xmlns:cx="http://schemas.microsoft.com/office/drawing/2014/chartex" xmlns:cx1="http://schemas.microsoft.com/office/drawing/2015/9/8/chartex" xmlns:cx2="http://schemas.microsoft.com/office/drawing/2015/10/21/chartex" xmlns:cx3="http://schemas.microsoft.com/office/drawing/2016/5/9/chartex" xmlns:cx4="http://schemas.microsoft.com/office/drawing/2016/5/10/chartex" xmlns:cx5="http://schemas.microsoft.com/office/drawing/2016/5/11/chartex" xmlns:cx6="http://schemas.microsoft.com/office/drawing/2016/5/12/chartex" xmlns:cx7="http://schemas.microsoft.com/office/drawing/2016/5/13/chartex" xmlns:cx8="http://schemas.microsoft.com/office/drawing/2016/5/14/chartex" xmlns:mc="http://schemas.openxmlformats.org/markup-compatibility/2006" xmlns:aink="http://schemas.microsoft.com/office/drawing/2016/ink" xmlns:am3d="http://schemas.microsoft.com/office/drawing/2017/model3d" xmlns:o="urn:schemas-microsoft-com:office:office" xmlns:oel="http://schemas.microsoft.com/office/2019/extlst" xmlns:r="http://schemas.openxmlformats.org/officeDocument/2006/relationships" xmlns:m="http://schemas.openxmlformats.org/officeDocument/2006/math" xmlns:v="urn:schemas-microsoft-com:vml" xmlns:wp14="http://schemas.microsoft.com/office/word/2010/wordprocessingDrawing" xmlns:wp="http://schemas.openxmlformats.org/drawingml/2006/wordprocessingDrawing" xmlns:w10="urn:schemas-microsoft-com:office:word" xmlns:w="http://schemas.openxmlformats.org/wordprocessingml/2006/main" xmlns:w14="http://schemas.microsoft.com/office/word/2010/wordml" xmlns:w15="http://schemas.microsoft.com/office/word/2012/wordml" xmlns:w16cex="http://schemas.microsoft.com/office/word/2018/wordml/cex" xmlns:w16cid="http://schemas.microsoft.com/office/word/2016/wordml/cid" xmlns:w16="http://schemas.microsoft.com/office/word/2018/wordml" xmlns:w16sdtdh="http://schemas.microsoft.com/office/word/2020/wordml/sdtdatahash" xmlns:w16se="http://schemas.microsoft.com/office/word/2015/wordml/symex" xmlns:wpg="http://schemas.microsoft.com/office/word/2010/wordprocessingGroup" xmlns:wpi="http://schemas.microsoft.com/office/word/2010/wordprocessingInk" xmlns:wne="http://schemas.microsoft.com/office/word/2006/wordml" xmlns:wps="http://schemas.microsoft.com/office/word/2010/wordprocessingShape" mc:Ignorable="w14 w15 w16se w16cid w16 w16cex w16sdtdh wp14">
+  <w:endnote w:type="separator" w:id="-1">
+    <w:p>
+      <w:pPr>
+        <w:spacing w:after="0" w:line="240" w:lineRule="auto"/>
+      </w:pPr>
+      <w:r>
+        <w:separator/>
+      </w:r>
+    </w:p>
+  </w:endnote>
+  <w:endnote w:type="continuationSeparator" w:id="0">
+    <w:p>
+      <w:pPr>
+        <w:spacing w:after="0" w:line="240" w:lineRule="auto"/>
+      </w:pPr>
+      <w:r>
+        <w:continuationSeparator/>
+      </w:r>
+    </w:p>
+  </w:endnote>
+</w:endnotes>
+</file>
+
+<file path=word/footer1.xml><?xml version="1.0" encoding="utf-8"?>
+<w:ftr xmlns:wpc="http://schemas.microsoft.com/office/word/2010/wordprocessingCanvas" xmlns:cx="http://schemas.microsoft.com/office/drawing/2014/chartex" xmlns:cx1="http://schemas.microsoft.com/office/drawing/2015/9/8/chartex" xmlns:cx2="http://schemas.microsoft.com/office/drawing/2015/10/21/chartex" xmlns:cx3="http://schemas.microsoft.com/office/drawing/2016/5/9/chartex" xmlns:cx4="http://schemas.microsoft.com/office/drawing/2016/5/10/chartex" xmlns:cx5="http://schemas.microsoft.com/office/drawing/2016/5/11/chartex" xmlns:cx6="http://schemas.microsoft.com/office/drawing/2016/5/12/chartex" xmlns:cx7="http://schemas.microsoft.com/office/drawing/2016/5/13/chartex" xmlns:cx8="http://schemas.microsoft.com/office/drawing/2016/5/14/chartex" xmlns:mc="http://schemas.openxmlformats.org/markup-compatibility/2006" xmlns:aink="http://schemas.microsoft.com/office/drawing/2016/ink" xmlns:am3d="http://schemas.microsoft.com/office/drawing/2017/model3d" xmlns:o="urn:schemas-microsoft-com:office:office" xmlns:oel="http://schemas.microsoft.com/office/2019/extlst" xmlns:r="http://schemas.openxmlformats.org/officeDocument/2006/relationships" xmlns:m="http://schemas.openxmlformats.org/officeDocument/2006/math" xmlns:v="urn:schemas-microsoft-com:vml" xmlns:wp14="http://schemas.microsoft.com/office/word/2010/wordprocessingDrawing" xmlns:wp="http://schemas.openxmlformats.org/drawingml/2006/wordprocessingDrawing" xmlns:w10="urn:schemas-microsoft-com:office:word" xmlns:w="http://schemas.openxmlformats.org/wordprocessingml/2006/main" xmlns:w14="http://schemas.microsoft.com/office/word/2010/wordml" xmlns:w15="http://schemas.microsoft.com/office/word/2012/wordml" xmlns:w16cex="http://schemas.microsoft.com/office/word/2018/wordml/cex" xmlns:w16cid="http://schemas.microsoft.com/office/word/2016/wordml/cid" xmlns:w16="http://schemas.microsoft.com/office/word/2018/wordml" xmlns:w16sdtdh="http://schemas.microsoft.com/office/word/2020/wordml/sdtdatahash" xmlns:w16se="http://schemas.microsoft.com/office/word/2015/wordml/symex" xmlns:wpg="http://schemas.microsoft.com/office/word/2010/wordprocessingGroup" xmlns:wpi="http://schemas.microsoft.com/office/word/2010/wordprocessingInk" xmlns:wne="http://schemas.microsoft.com/office/word/2006/wordml" xmlns:wps="http://schemas.microsoft.com/office/word/2010/wordprocessingShape" mc:Ignorable="w14 w15 w16se w16cid w16 w16cex w16sdtdh wp14">
+  <w:customXmlInsRangeStart w:id="29" w:author="Ávalos Órdenes, Joaquín Vicente De Jesús" w:date="2022-11-10T18:46:00Z"/>
+  <w:sdt>
+    <w:sdtPr>
+      <w:id w:val="81731521"/>
+      <w:docPartObj>
+        <w:docPartGallery w:val="Page Numbers (Bottom of Page)"/>
+        <w:docPartUnique/>
+      </w:docPartObj>
+    </w:sdtPr>
+    <w:sdtContent>
+      <w:customXmlInsRangeEnd w:id="29"/>
+      <w:p>
+        <w:pPr>
+          <w:pStyle w:val="Piedepgina"/>
+        </w:pPr>
+        <w:ins w:id="30" w:author="Ávalos Órdenes, Joaquín Vicente De Jesús" w:date="2022-11-10T18:46:00Z">
+          <w:r>
+            <w:rPr>
+              <w:noProof/>
+            </w:rPr>
+            <mc:AlternateContent>
+              <mc:Choice Requires="wpg">
+                <w:drawing>
+                  <wp:anchor distT="0" distB="0" distL="114300" distR="114300" simplePos="0" relativeHeight="251659264" behindDoc="0" locked="0" layoutInCell="1" allowOverlap="1" wp14:anchorId="63DF5F18" wp14:editId="2E07A03C">
+                    <wp:simplePos x="0" y="0"/>
+                    <wp:positionH relativeFrom="page">
+                      <wp:align>center</wp:align>
+                    </wp:positionH>
+                    <wp:positionV relativeFrom="bottomMargin">
+                      <wp:align>center</wp:align>
+                    </wp:positionV>
+                    <wp:extent cx="7753350" cy="190500"/>
+                    <wp:effectExtent l="0" t="0" r="0" b="0"/>
+                    <wp:wrapNone/>
+                    <wp:docPr id="5" name="Grupo 5"/>
+                    <wp:cNvGraphicFramePr>
+                      <a:graphicFrameLocks xmlns:a="http://schemas.openxmlformats.org/drawingml/2006/main"/>
+                    </wp:cNvGraphicFramePr>
+                    <a:graphic xmlns:a="http://schemas.openxmlformats.org/drawingml/2006/main">
+                      <a:graphicData uri="http://schemas.microsoft.com/office/word/2010/wordprocessingGroup">
+                        <wpg:wgp>
+                          <wpg:cNvGrpSpPr>
+                            <a:grpSpLocks/>
+                          </wpg:cNvGrpSpPr>
+                          <wpg:grpSpPr bwMode="auto">
+                            <a:xfrm>
+                              <a:off x="0" y="0"/>
+                              <a:ext cx="7753350" cy="190500"/>
+                              <a:chOff x="0" y="14970"/>
+                              <a:chExt cx="12255" cy="300"/>
+                            </a:xfrm>
+                          </wpg:grpSpPr>
+                          <wps:wsp>
+                            <wps:cNvPr id="6" name="Text Box 25"/>
+                            <wps:cNvSpPr txBox="1">
+                              <a:spLocks noChangeArrowheads="1"/>
+                            </wps:cNvSpPr>
+                            <wps:spPr bwMode="auto">
+                              <a:xfrm>
+                                <a:off x="10803" y="14982"/>
+                                <a:ext cx="659" cy="288"/>
+                              </a:xfrm>
+                              <a:prstGeom prst="rect">
+                                <a:avLst/>
+                              </a:prstGeom>
+                              <a:noFill/>
+                              <a:ln>
+                                <a:noFill/>
+                              </a:ln>
+                              <a:extLst>
+                                <a:ext uri="{909E8E84-426E-40DD-AFC4-6F175D3DCCD1}">
+                                  <a14:hiddenFill xmlns:a14="http://schemas.microsoft.com/office/drawing/2010/main">
+                                    <a:solidFill>
+                                      <a:srgbClr val="FFFFFF"/>
+                                    </a:solidFill>
+                                  </a14:hiddenFill>
+                                </a:ext>
+                                <a:ext uri="{91240B29-F687-4F45-9708-019B960494DF}">
+                                  <a14:hiddenLine xmlns:a14="http://schemas.microsoft.com/office/drawing/2010/main" w="9525">
+                                    <a:solidFill>
+                                      <a:srgbClr val="000000"/>
+                                    </a:solidFill>
+                                    <a:miter lim="800000"/>
+                                    <a:headEnd/>
+                                    <a:tailEnd/>
+                                  </a14:hiddenLine>
+                                </a:ext>
+                              </a:extLst>
+                            </wps:spPr>
+                            <wps:txbx>
+                              <w:txbxContent>
+                                <w:p>
+                                  <w:pPr>
+                                    <w:jc w:val="center"/>
+                                  </w:pPr>
+                                  <w:r>
+                                    <w:fldChar w:fldCharType="begin"/>
+                                  </w:r>
+                                  <w:r>
+                                    <w:instrText>PAGE    \* MERGEFORMAT</w:instrText>
+                                  </w:r>
+                                  <w:r>
+                                    <w:fldChar w:fldCharType="separate"/>
+                                  </w:r>
+                                  <w:r>
+                                    <w:rPr>
+                                      <w:color w:val="8C8C8C" w:themeColor="background1" w:themeShade="8C"/>
+                                      <w:lang w:val="es-ES"/>
+                                    </w:rPr>
+                                    <w:t>2</w:t>
+                                  </w:r>
+                                  <w:r>
+                                    <w:rPr>
+                                      <w:color w:val="8C8C8C" w:themeColor="background1" w:themeShade="8C"/>
+                                    </w:rPr>
+                                    <w:fldChar w:fldCharType="end"/>
+                                  </w:r>
+                                </w:p>
+                              </w:txbxContent>
+                            </wps:txbx>
+                            <wps:bodyPr rot="0" vert="horz" wrap="square" lIns="0" tIns="0" rIns="0" bIns="0" anchor="t" anchorCtr="0" upright="1">
+                              <a:noAutofit/>
+                            </wps:bodyPr>
+                          </wps:wsp>
+                          <wpg:grpSp>
+                            <wpg:cNvPr id="7" name="Group 31"/>
+                            <wpg:cNvGrpSpPr>
+                              <a:grpSpLocks/>
+                            </wpg:cNvGrpSpPr>
+                            <wpg:grpSpPr bwMode="auto">
+                              <a:xfrm flipH="1">
+                                <a:off x="0" y="14970"/>
+                                <a:ext cx="12255" cy="230"/>
+                                <a:chOff x="-8" y="14978"/>
+                                <a:chExt cx="12255" cy="230"/>
+                              </a:xfrm>
+                            </wpg:grpSpPr>
+                            <wps:wsp>
+                              <wps:cNvPr id="8" name="AutoShape 27"/>
+                              <wps:cNvCnPr>
+                                <a:cxnSpLocks noChangeShapeType="1"/>
+                              </wps:cNvCnPr>
+                              <wps:spPr bwMode="auto">
+                                <a:xfrm flipV="1">
+                                  <a:off x="-8" y="14978"/>
+                                  <a:ext cx="1260" cy="230"/>
+                                </a:xfrm>
+                                <a:prstGeom prst="bentConnector3">
+                                  <a:avLst>
+                                    <a:gd name="adj1" fmla="val 50000"/>
+                                  </a:avLst>
+                                </a:prstGeom>
+                                <a:noFill/>
+                                <a:ln w="9525">
+                                  <a:solidFill>
+                                    <a:srgbClr val="A5A5A5"/>
+                                  </a:solidFill>
+                                  <a:miter lim="800000"/>
+                                  <a:headEnd/>
+                                  <a:tailEnd/>
+                                </a:ln>
+                                <a:extLst>
+                                  <a:ext uri="{909E8E84-426E-40DD-AFC4-6F175D3DCCD1}">
+                                    <a14:hiddenFill xmlns:a14="http://schemas.microsoft.com/office/drawing/2010/main">
+                                      <a:noFill/>
+                                    </a14:hiddenFill>
+                                  </a:ext>
+                                </a:extLst>
+                              </wps:spPr>
+                              <wps:bodyPr/>
+                            </wps:wsp>
+                            <wps:wsp>
+                              <wps:cNvPr id="9" name="AutoShape 28"/>
+                              <wps:cNvCnPr>
+                                <a:cxnSpLocks noChangeShapeType="1"/>
+                              </wps:cNvCnPr>
+                              <wps:spPr bwMode="auto">
+                                <a:xfrm rot="10800000">
+                                  <a:off x="1252" y="14978"/>
+                                  <a:ext cx="10995" cy="230"/>
+                                </a:xfrm>
+                                <a:prstGeom prst="bentConnector3">
+                                  <a:avLst>
+                                    <a:gd name="adj1" fmla="val 96778"/>
+                                  </a:avLst>
+                                </a:prstGeom>
+                                <a:noFill/>
+                                <a:ln w="9525">
+                                  <a:solidFill>
+                                    <a:srgbClr val="A5A5A5"/>
+                                  </a:solidFill>
+                                  <a:miter lim="800000"/>
+                                  <a:headEnd/>
+                                  <a:tailEnd/>
+                                </a:ln>
+                                <a:extLst>
+                                  <a:ext uri="{909E8E84-426E-40DD-AFC4-6F175D3DCCD1}">
+                                    <a14:hiddenFill xmlns:a14="http://schemas.microsoft.com/office/drawing/2010/main">
+                                      <a:noFill/>
+                                    </a14:hiddenFill>
+                                  </a:ext>
+                                </a:extLst>
+                              </wps:spPr>
+                              <wps:bodyPr/>
+                            </wps:wsp>
+                          </wpg:grpSp>
+                        </wpg:wgp>
+                      </a:graphicData>
+                    </a:graphic>
+                    <wp14:sizeRelH relativeFrom="page">
+                      <wp14:pctWidth>100000</wp14:pctWidth>
+                    </wp14:sizeRelH>
+                    <wp14:sizeRelV relativeFrom="page">
+                      <wp14:pctHeight>0</wp14:pctHeight>
+                    </wp14:sizeRelV>
+                  </wp:anchor>
+                </w:drawing>
+              </mc:Choice>
+              <mc:Fallback>
+                <w:pict>
+                  <v:group w14:anchorId="63DF5F18" id="Grupo 5" o:spid="_x0000_s1033" style="position:absolute;left:0;text-align:left;margin-left:0;margin-top:0;width:610.5pt;height:15pt;z-index:251659264;mso-width-percent:1000;mso-position-horizontal:center;mso-position-horizontal-relative:page;mso-position-vertical:center;mso-position-vertical-relative:bottom-margin-area;mso-width-percent:1000" coordorigin=",14970" coordsize="12255,300" o:gfxdata="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">
+                    <v:shapetype id="_x0000_t202" coordsize="21600,21600" o:spt="202" path="m,l,21600r21600,l21600,xe">
+                      <v:stroke joinstyle="miter"/>
+                      <v:path gradientshapeok="t" o:connecttype="rect"/>
+                    </v:shapetype>
+                    <v:shape id="Text Box 25" o:spid="_x0000_s1034" type="#_x0000_t202" style="position:absolute;left:10803;top:14982;width:659;height:288;visibility:visible;mso-wrap-style:square;v-text-anchor:top" o:gfxdata="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" filled="f" stroked="f">
+                      <v:textbox inset="0,0,0,0">
+                        <w:txbxContent>
+                          <w:p>
+                            <w:pPr>
+                              <w:jc w:val="center"/>
+                            </w:pPr>
+                            <w:r>
+                              <w:fldChar w:fldCharType="begin"/>
+                            </w:r>
+                            <w:r>
+                              <w:instrText>PAGE    \* MERGEFORMAT</w:instrText>
+                            </w:r>
+                            <w:r>
+                              <w:fldChar w:fldCharType="separate"/>
+                            </w:r>
+                            <w:r>
+                              <w:rPr>
+                                <w:color w:val="8C8C8C" w:themeColor="background1" w:themeShade="8C"/>
+                                <w:lang w:val="es-ES"/>
+                              </w:rPr>
+                              <w:t>2</w:t>
+                            </w:r>
+                            <w:r>
+                              <w:rPr>
+                                <w:color w:val="8C8C8C" w:themeColor="background1" w:themeShade="8C"/>
+                              </w:rPr>
+                              <w:fldChar w:fldCharType="end"/>
+                            </w:r>
+                          </w:p>
+                        </w:txbxContent>
+                      </v:textbox>
+                    </v:shape>
+                    <v:group id="Group 31" o:spid="_x0000_s1035" style="position:absolute;top:14970;width:12255;height:230;flip:x" coordorigin="-8,14978" coordsize="12255,230" o:gfxdata="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">
+                      <v:shapetype id="_x0000_t34" coordsize="21600,21600" o:spt="34" o:oned="t" adj="10800" path="m,l@0,0@0,21600,21600,21600e" filled="f">
+                        <v:stroke joinstyle="miter"/>
+                        <v:formulas>
+                          <v:f eqn="val #0"/>
+                        </v:formulas>
+                        <v:path arrowok="t" fillok="f" o:connecttype="none"/>
+                        <v:handles>
+                          <v:h position="#0,center"/>
+                        </v:handles>
+                        <o:lock v:ext="edit" shapetype="t"/>
+                      </v:shapetype>
+                      <v:shape id="AutoShape 27" o:spid="_x0000_s1036" type="#_x0000_t34" style="position:absolute;left:-8;top:14978;width:1260;height:230;flip:y;visibility:visible;mso-wrap-style:square" o:connectortype="elbow" o:gfxdata="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" strokecolor="#a5a5a5"/>
+                      <v:shape id="AutoShape 28" o:spid="_x0000_s1037" type="#_x0000_t34" style="position:absolute;left:1252;top:14978;width:10995;height:230;rotation:180;visibility:visible;mso-wrap-style:square" o:connectortype="elbow" o:gfxdata="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" adj="20904" strokecolor="#a5a5a5"/>
+                    </v:group>
+                    <w10:wrap anchorx="page" anchory="margin"/>
+                  </v:group>
+                </w:pict>
+              </mc:Fallback>
+            </mc:AlternateContent>
+          </w:r>
+        </w:ins>
+      </w:p>
+      <w:customXmlInsRangeStart w:id="31" w:author="Ávalos Órdenes, Joaquín Vicente De Jesús" w:date="2022-11-10T18:46:00Z"/>
+    </w:sdtContent>
+  </w:sdt>
+  <w:customXmlInsRangeEnd w:id="31"/>
+</w:ftr>
+</file>
+
+<file path=word/footnotes.xml><?xml version="1.0" encoding="utf-8"?>
+<w:footnotes xmlns:wpc="http://schemas.microsoft.com/office/word/2010/wordprocessingCanvas" xmlns:cx="http://schemas.microsoft.com/office/drawing/2014/chartex" xmlns:cx1="http://schemas.microsoft.com/office/drawing/2015/9/8/chartex" xmlns:cx2="http://schemas.microsoft.com/office/drawing/2015/10/21/chartex" xmlns:cx3="http://schemas.microsoft.com/office/drawing/2016/5/9/chartex" xmlns:cx4="http://schemas.microsoft.com/office/drawing/2016/5/10/chartex" xmlns:cx5="http://schemas.microsoft.com/office/drawing/2016/5/11/chartex" xmlns:cx6="http://schemas.microsoft.com/office/drawing/2016/5/12/chartex" xmlns:cx7="http://schemas.microsoft.com/office/drawing/2016/5/13/chartex" xmlns:cx8="http://schemas.microsoft.com/office/drawing/2016/5/14/chartex" xmlns:mc="http://schemas.openxmlformats.org/markup-compatibility/2006" xmlns:aink="http://schemas.microsoft.com/office/drawing/2016/ink" xmlns:am3d="http://schemas.microsoft.com/office/drawing/2017/model3d" xmlns:o="urn:schemas-microsoft-com:office:office" xmlns:oel="http://schemas.microsoft.com/office/2019/extlst" xmlns:r="http://schemas.openxmlformats.org/officeDocument/2006/relationships" xmlns:m="http://schemas.openxmlformats.org/officeDocument/2006/math" xmlns:v="urn:schemas-microsoft-com:vml" xmlns:wp14="http://schemas.microsoft.com/office/word/2010/wordprocessingDrawing" xmlns:wp="http://schemas.openxmlformats.org/drawingml/2006/wordprocessingDrawing" xmlns:w10="urn:schemas-microsoft-com:office:word" xmlns:w="http://schemas.openxmlformats.org/wordprocessingml/2006/main" xmlns:w14="http://schemas.microsoft.com/office/word/2010/wordml" xmlns:w15="http://schemas.microsoft.com/office/word/2012/wordml" xmlns:w16cex="http://schemas.microsoft.com/office/word/2018/wordml/cex" xmlns:w16cid="http://schemas.microsoft.com/office/word/2016/wordml/cid" xmlns:w16="http://schemas.microsoft.com/office/word/2018/wordml" xmlns:w16sdtdh="http://schemas.microsoft.com/office/word/2020/wordml/sdtdatahash" xmlns:w16se="http://schemas.microsoft.com/office/word/2015/wordml/symex" xmlns:wpg="http://schemas.microsoft.com/office/word/2010/wordprocessingGroup" xmlns:wpi="http://schemas.microsoft.com/office/word/2010/wordprocessingInk" xmlns:wne="http://schemas.microsoft.com/office/word/2006/wordml" xmlns:wps="http://schemas.microsoft.com/office/word/2010/wordprocessingShape" mc:Ignorable="w14 w15 w16se w16cid w16 w16cex w16sdtdh wp14">
+  <w:footnote w:type="separator" w:id="-1">
+    <w:p>
+      <w:pPr>
+        <w:spacing w:after="0" w:line="240" w:lineRule="auto"/>
+      </w:pPr>
+      <w:r>
+        <w:separator/>
+      </w:r>
+    </w:p>
+  </w:footnote>
+  <w:footnote w:type="continuationSeparator" w:id="0">
+    <w:p>
+      <w:pPr>
+        <w:spacing w:after="0" w:line="240" w:lineRule="auto"/>
+      </w:pPr>
+      <w:r>
+        <w:continuationSeparator/>
+      </w:r>
+    </w:p>
+  </w:footnote>
+</w:footnotes>
 </file>
 
 <file path=word/people.xml><?xml version="1.0" encoding="utf-8"?>
@@ -3053,6 +3402,50 @@
       <w:shd w:val="clear" w:color="auto" w:fill="E1DFDD"/>
     </w:rPr>
   </w:style>
+  <w:style w:type="paragraph" w:styleId="Encabezado">
+    <w:name w:val="header"/>
+    <w:basedOn w:val="Normal"/>
+    <w:link w:val="EncabezadoCar"/>
+    <w:uiPriority w:val="99"/>
+    <w:unhideWhenUsed/>
+    <w:rsid w:val="0035324E"/>
+    <w:pPr>
+      <w:tabs>
+        <w:tab w:val="center" w:pos="4419"/>
+        <w:tab w:val="right" w:pos="8838"/>
+      </w:tabs>
+      <w:spacing w:after="0" w:line="240" w:lineRule="auto"/>
+    </w:pPr>
+  </w:style>
+  <w:style w:type="character" w:customStyle="1" w:styleId="EncabezadoCar">
+    <w:name w:val="Encabezado Car"/>
+    <w:basedOn w:val="Fuentedeprrafopredeter"/>
+    <w:link w:val="Encabezado"/>
+    <w:uiPriority w:val="99"/>
+    <w:rsid w:val="0035324E"/>
+  </w:style>
+  <w:style w:type="paragraph" w:styleId="Piedepgina">
+    <w:name w:val="footer"/>
+    <w:basedOn w:val="Normal"/>
+    <w:link w:val="PiedepginaCar"/>
+    <w:uiPriority w:val="99"/>
+    <w:unhideWhenUsed/>
+    <w:rsid w:val="0035324E"/>
+    <w:pPr>
+      <w:tabs>
+        <w:tab w:val="center" w:pos="4419"/>
+        <w:tab w:val="right" w:pos="8838"/>
+      </w:tabs>
+      <w:spacing w:after="0" w:line="240" w:lineRule="auto"/>
+    </w:pPr>
+  </w:style>
+  <w:style w:type="character" w:customStyle="1" w:styleId="PiedepginaCar">
+    <w:name w:val="Pie de página Car"/>
+    <w:basedOn w:val="Fuentedeprrafopredeter"/>
+    <w:link w:val="Piedepgina"/>
+    <w:uiPriority w:val="99"/>
+    <w:rsid w:val="0035324E"/>
+  </w:style>
 </w:styles>
 </file>
 

</xml_diff>

<commit_message>
UPDATE informe - Titulos-2
</commit_message>
<xml_diff>
--- a/informe.docx
+++ b/informe.docx
@@ -378,16 +378,14 @@
                               </w:rPr>
                               <w:t xml:space="preserve">Luciano </w:t>
                             </w:r>
-                            <w:proofErr w:type="spellStart"/>
                             <w:r>
                               <w:rPr>
                                 <w:rFonts w:ascii="Arial" w:eastAsia="Arial" w:hAnsi="Arial" w:cs="Arial"/>
                                 <w:color w:val="595959"/>
                                 <w:sz w:val="28"/>
                               </w:rPr>
-                              <w:t>Martinez</w:t>
+                              <w:t>Martínez</w:t>
                             </w:r>
-                            <w:proofErr w:type="spellEnd"/>
                           </w:p>
                           <w:p>
                             <w:pPr>
@@ -494,16 +492,14 @@
                         </w:rPr>
                         <w:t xml:space="preserve">Luciano </w:t>
                       </w:r>
-                      <w:proofErr w:type="spellStart"/>
                       <w:r>
                         <w:rPr>
                           <w:rFonts w:ascii="Arial" w:eastAsia="Arial" w:hAnsi="Arial" w:cs="Arial"/>
                           <w:color w:val="595959"/>
                           <w:sz w:val="28"/>
                         </w:rPr>
-                        <w:t>Martinez</w:t>
+                        <w:t>Martínez</w:t>
                       </w:r>
-                      <w:proofErr w:type="spellEnd"/>
                     </w:p>
                     <w:p>
                       <w:pPr>
@@ -719,7 +715,7 @@
         <w:pStyle w:val="Ttulo1"/>
       </w:pPr>
       <w:bookmarkStart w:id="0" w:name="_heading=h.vxkb1z2vxov6" w:colFirst="0" w:colLast="0"/>
-      <w:bookmarkStart w:id="1" w:name="_Toc119008449"/>
+      <w:bookmarkStart w:id="1" w:name="_Toc119191193"/>
       <w:bookmarkEnd w:id="0"/>
       <w:r>
         <w:lastRenderedPageBreak/>
@@ -753,7 +749,7 @@
           <w:r>
             <w:fldChar w:fldCharType="separate"/>
           </w:r>
-          <w:hyperlink w:anchor="_Toc119008449" w:history="1">
+          <w:hyperlink w:anchor="_Toc119191193" w:history="1">
             <w:r>
               <w:rPr>
                 <w:rStyle w:val="Hipervnculo"/>
@@ -780,7 +776,7 @@
                 <w:noProof/>
                 <w:webHidden/>
               </w:rPr>
-              <w:instrText xml:space="preserve"> PAGEREF _Toc119008449 \h </w:instrText>
+              <w:instrText xml:space="preserve"> PAGEREF _Toc119191193 \h </w:instrText>
             </w:r>
             <w:r>
               <w:rPr>
@@ -819,7 +815,7 @@
               <w:noProof/>
             </w:rPr>
           </w:pPr>
-          <w:hyperlink w:anchor="_Toc119008450" w:history="1">
+          <w:hyperlink w:anchor="_Toc119191194" w:history="1">
             <w:r>
               <w:rPr>
                 <w:rStyle w:val="Hipervnculo"/>
@@ -846,7 +842,7 @@
                 <w:noProof/>
                 <w:webHidden/>
               </w:rPr>
-              <w:instrText xml:space="preserve"> PAGEREF _Toc119008450 \h </w:instrText>
+              <w:instrText xml:space="preserve"> PAGEREF _Toc119191194 \h </w:instrText>
             </w:r>
             <w:r>
               <w:rPr>
@@ -885,12 +881,78 @@
               <w:noProof/>
             </w:rPr>
           </w:pPr>
-          <w:hyperlink w:anchor="_Toc119008451" w:history="1">
+          <w:hyperlink w:anchor="_Toc119191195" w:history="1">
             <w:r>
               <w:rPr>
                 <w:rStyle w:val="Hipervnculo"/>
                 <w:noProof/>
               </w:rPr>
+              <w:t>Problemática</w:t>
+            </w:r>
+            <w:r>
+              <w:rPr>
+                <w:noProof/>
+                <w:webHidden/>
+              </w:rPr>
+              <w:tab/>
+            </w:r>
+            <w:r>
+              <w:rPr>
+                <w:noProof/>
+                <w:webHidden/>
+              </w:rPr>
+              <w:fldChar w:fldCharType="begin"/>
+            </w:r>
+            <w:r>
+              <w:rPr>
+                <w:noProof/>
+                <w:webHidden/>
+              </w:rPr>
+              <w:instrText xml:space="preserve"> PAGEREF _Toc119191195 \h </w:instrText>
+            </w:r>
+            <w:r>
+              <w:rPr>
+                <w:noProof/>
+                <w:webHidden/>
+              </w:rPr>
+            </w:r>
+            <w:r>
+              <w:rPr>
+                <w:noProof/>
+                <w:webHidden/>
+              </w:rPr>
+              <w:fldChar w:fldCharType="separate"/>
+            </w:r>
+            <w:r>
+              <w:rPr>
+                <w:noProof/>
+                <w:webHidden/>
+              </w:rPr>
+              <w:t>3</w:t>
+            </w:r>
+            <w:r>
+              <w:rPr>
+                <w:noProof/>
+                <w:webHidden/>
+              </w:rPr>
+              <w:fldChar w:fldCharType="end"/>
+            </w:r>
+          </w:hyperlink>
+        </w:p>
+        <w:p>
+          <w:pPr>
+            <w:pStyle w:val="TDC1"/>
+            <w:rPr>
+              <w:rFonts w:asciiTheme="minorHAnsi" w:eastAsiaTheme="minorEastAsia" w:hAnsiTheme="minorHAnsi" w:cstheme="minorBidi"/>
+              <w:noProof/>
+            </w:rPr>
+          </w:pPr>
+          <w:hyperlink w:anchor="_Toc119191196" w:history="1">
+            <w:r>
+              <w:rPr>
+                <w:rStyle w:val="Hipervnculo"/>
+                <w:noProof/>
+              </w:rPr>
               <w:t>Desarrollo</w:t>
             </w:r>
             <w:r>
@@ -912,7 +974,7 @@
                 <w:noProof/>
                 <w:webHidden/>
               </w:rPr>
-              <w:instrText xml:space="preserve"> PAGEREF _Toc119008451 \h </w:instrText>
+              <w:instrText xml:space="preserve"> PAGEREF _Toc119191196 \h </w:instrText>
             </w:r>
             <w:r>
               <w:rPr>
@@ -932,7 +994,7 @@
                 <w:noProof/>
                 <w:webHidden/>
               </w:rPr>
-              <w:t>3</w:t>
+              <w:t>4</w:t>
             </w:r>
             <w:r>
               <w:rPr>
@@ -951,13 +1013,13 @@
               <w:noProof/>
             </w:rPr>
           </w:pPr>
-          <w:hyperlink w:anchor="_Toc119008452" w:history="1">
+          <w:hyperlink w:anchor="_Toc119191197" w:history="1">
             <w:r>
               <w:rPr>
                 <w:rStyle w:val="Hipervnculo"/>
                 <w:noProof/>
               </w:rPr>
-              <w:t>Problemática</w:t>
+              <w:t>¿Qué es C + +?</w:t>
             </w:r>
             <w:r>
               <w:rPr>
@@ -978,7 +1040,7 @@
                 <w:noProof/>
                 <w:webHidden/>
               </w:rPr>
-              <w:instrText xml:space="preserve"> PAGEREF _Toc119008452 \h </w:instrText>
+              <w:instrText xml:space="preserve"> PAGEREF _Toc119191197 \h </w:instrText>
             </w:r>
             <w:r>
               <w:rPr>
@@ -998,7 +1060,7 @@
                 <w:noProof/>
                 <w:webHidden/>
               </w:rPr>
-              <w:t>3</w:t>
+              <w:t>4</w:t>
             </w:r>
             <w:r>
               <w:rPr>
@@ -1017,13 +1079,13 @@
               <w:noProof/>
             </w:rPr>
           </w:pPr>
-          <w:hyperlink w:anchor="_Toc119008453" w:history="1">
+          <w:hyperlink w:anchor="_Toc119191198" w:history="1">
             <w:r>
               <w:rPr>
                 <w:rStyle w:val="Hipervnculo"/>
                 <w:noProof/>
               </w:rPr>
-              <w:t>¿Qué es C + +?</w:t>
+              <w:t>Ventajas del lenguaje</w:t>
             </w:r>
             <w:r>
               <w:rPr>
@@ -1044,7 +1106,7 @@
                 <w:noProof/>
                 <w:webHidden/>
               </w:rPr>
-              <w:instrText xml:space="preserve"> PAGEREF _Toc119008453 \h </w:instrText>
+              <w:instrText xml:space="preserve"> PAGEREF _Toc119191198 \h </w:instrText>
             </w:r>
             <w:r>
               <w:rPr>
@@ -1064,7 +1126,7 @@
                 <w:noProof/>
                 <w:webHidden/>
               </w:rPr>
-              <w:t>3</w:t>
+              <w:t>5</w:t>
             </w:r>
             <w:r>
               <w:rPr>
@@ -1083,13 +1145,13 @@
               <w:noProof/>
             </w:rPr>
           </w:pPr>
-          <w:hyperlink w:anchor="_Toc119008454" w:history="1">
+          <w:hyperlink w:anchor="_Toc119191199" w:history="1">
             <w:r>
               <w:rPr>
                 <w:rStyle w:val="Hipervnculo"/>
                 <w:noProof/>
               </w:rPr>
-              <w:t>Ventajas del lenguaje</w:t>
+              <w:t>Desventajas del lenguaje</w:t>
             </w:r>
             <w:r>
               <w:rPr>
@@ -1110,7 +1172,7 @@
                 <w:noProof/>
                 <w:webHidden/>
               </w:rPr>
-              <w:instrText xml:space="preserve"> PAGEREF _Toc119008454 \h </w:instrText>
+              <w:instrText xml:space="preserve"> PAGEREF _Toc119191199 \h </w:instrText>
             </w:r>
             <w:r>
               <w:rPr>
@@ -1130,7 +1192,7 @@
                 <w:noProof/>
                 <w:webHidden/>
               </w:rPr>
-              <w:t>5</w:t>
+              <w:t>6</w:t>
             </w:r>
             <w:r>
               <w:rPr>
@@ -1149,13 +1211,13 @@
               <w:noProof/>
             </w:rPr>
           </w:pPr>
-          <w:hyperlink w:anchor="_Toc119008455" w:history="1">
+          <w:hyperlink w:anchor="_Toc119191200" w:history="1">
             <w:r>
               <w:rPr>
                 <w:rStyle w:val="Hipervnculo"/>
                 <w:noProof/>
               </w:rPr>
-              <w:t>Desventajas del lenguaje</w:t>
+              <w:t>Usos en la vida real</w:t>
             </w:r>
             <w:r>
               <w:rPr>
@@ -1176,7 +1238,7 @@
                 <w:noProof/>
                 <w:webHidden/>
               </w:rPr>
-              <w:instrText xml:space="preserve"> PAGEREF _Toc119008455 \h </w:instrText>
+              <w:instrText xml:space="preserve"> PAGEREF _Toc119191200 \h </w:instrText>
             </w:r>
             <w:r>
               <w:rPr>
@@ -1196,7 +1258,7 @@
                 <w:noProof/>
                 <w:webHidden/>
               </w:rPr>
-              <w:t>6</w:t>
+              <w:t>7</w:t>
             </w:r>
             <w:r>
               <w:rPr>
@@ -1215,13 +1277,13 @@
               <w:noProof/>
             </w:rPr>
           </w:pPr>
-          <w:hyperlink w:anchor="_Toc119008456" w:history="1">
+          <w:hyperlink w:anchor="_Toc119191201" w:history="1">
             <w:r>
               <w:rPr>
                 <w:rStyle w:val="Hipervnculo"/>
                 <w:noProof/>
               </w:rPr>
-              <w:t>Usos en la vida real</w:t>
+              <w:t>Base de datos utilizada</w:t>
             </w:r>
             <w:r>
               <w:rPr>
@@ -1242,7 +1304,7 @@
                 <w:noProof/>
                 <w:webHidden/>
               </w:rPr>
-              <w:instrText xml:space="preserve"> PAGEREF _Toc119008456 \h </w:instrText>
+              <w:instrText xml:space="preserve"> PAGEREF _Toc119191201 \h </w:instrText>
             </w:r>
             <w:r>
               <w:rPr>
@@ -1262,7 +1324,7 @@
                 <w:noProof/>
                 <w:webHidden/>
               </w:rPr>
-              <w:t>7</w:t>
+              <w:t>8</w:t>
             </w:r>
             <w:r>
               <w:rPr>
@@ -1281,13 +1343,13 @@
               <w:noProof/>
             </w:rPr>
           </w:pPr>
-          <w:hyperlink w:anchor="_Toc119008457" w:history="1">
+          <w:hyperlink w:anchor="_Toc119191202" w:history="1">
             <w:r>
               <w:rPr>
                 <w:rStyle w:val="Hipervnculo"/>
                 <w:noProof/>
               </w:rPr>
-              <w:t>Base de datos utilizada</w:t>
+              <w:t>Características de la base de datos</w:t>
             </w:r>
             <w:r>
               <w:rPr>
@@ -1308,73 +1370,7 @@
                 <w:noProof/>
                 <w:webHidden/>
               </w:rPr>
-              <w:instrText xml:space="preserve"> PAGEREF _Toc119008457 \h </w:instrText>
-            </w:r>
-            <w:r>
-              <w:rPr>
-                <w:noProof/>
-                <w:webHidden/>
-              </w:rPr>
-            </w:r>
-            <w:r>
-              <w:rPr>
-                <w:noProof/>
-                <w:webHidden/>
-              </w:rPr>
-              <w:fldChar w:fldCharType="separate"/>
-            </w:r>
-            <w:r>
-              <w:rPr>
-                <w:noProof/>
-                <w:webHidden/>
-              </w:rPr>
-              <w:t>8</w:t>
-            </w:r>
-            <w:r>
-              <w:rPr>
-                <w:noProof/>
-                <w:webHidden/>
-              </w:rPr>
-              <w:fldChar w:fldCharType="end"/>
-            </w:r>
-          </w:hyperlink>
-        </w:p>
-        <w:p>
-          <w:pPr>
-            <w:pStyle w:val="TDC2"/>
-            <w:rPr>
-              <w:rFonts w:asciiTheme="minorHAnsi" w:eastAsiaTheme="minorEastAsia" w:hAnsiTheme="minorHAnsi" w:cstheme="minorBidi"/>
-              <w:noProof/>
-            </w:rPr>
-          </w:pPr>
-          <w:hyperlink w:anchor="_Toc119008458" w:history="1">
-            <w:r>
-              <w:rPr>
-                <w:rStyle w:val="Hipervnculo"/>
-                <w:noProof/>
-              </w:rPr>
-              <w:t>Características de la base de datos</w:t>
-            </w:r>
-            <w:r>
-              <w:rPr>
-                <w:noProof/>
-                <w:webHidden/>
-              </w:rPr>
-              <w:tab/>
-            </w:r>
-            <w:r>
-              <w:rPr>
-                <w:noProof/>
-                <w:webHidden/>
-              </w:rPr>
-              <w:fldChar w:fldCharType="begin"/>
-            </w:r>
-            <w:r>
-              <w:rPr>
-                <w:noProof/>
-                <w:webHidden/>
-              </w:rPr>
-              <w:instrText xml:space="preserve"> PAGEREF _Toc119008458 \h </w:instrText>
+              <w:instrText xml:space="preserve"> PAGEREF _Toc119191202 \h </w:instrText>
             </w:r>
             <w:r>
               <w:rPr>
@@ -1413,7 +1409,7 @@
               <w:noProof/>
             </w:rPr>
           </w:pPr>
-          <w:hyperlink w:anchor="_Toc119008459" w:history="1">
+          <w:hyperlink w:anchor="_Toc119191203" w:history="1">
             <w:r>
               <w:rPr>
                 <w:rStyle w:val="Hipervnculo"/>
@@ -1440,7 +1436,7 @@
                 <w:noProof/>
                 <w:webHidden/>
               </w:rPr>
-              <w:instrText xml:space="preserve"> PAGEREF _Toc119008459 \h </w:instrText>
+              <w:instrText xml:space="preserve"> PAGEREF _Toc119191203 \h </w:instrText>
             </w:r>
             <w:r>
               <w:rPr>
@@ -1479,7 +1475,7 @@
               <w:noProof/>
             </w:rPr>
           </w:pPr>
-          <w:hyperlink w:anchor="_Toc119008460" w:history="1">
+          <w:hyperlink w:anchor="_Toc119191204" w:history="1">
             <w:r>
               <w:rPr>
                 <w:rStyle w:val="Hipervnculo"/>
@@ -1506,7 +1502,7 @@
                 <w:noProof/>
                 <w:webHidden/>
               </w:rPr>
-              <w:instrText xml:space="preserve"> PAGEREF _Toc119008460 \h </w:instrText>
+              <w:instrText xml:space="preserve"> PAGEREF _Toc119191204 \h </w:instrText>
             </w:r>
             <w:r>
               <w:rPr>
@@ -1545,7 +1541,7 @@
               <w:noProof/>
             </w:rPr>
           </w:pPr>
-          <w:hyperlink w:anchor="_Toc119008461" w:history="1">
+          <w:hyperlink w:anchor="_Toc119191205" w:history="1">
             <w:r>
               <w:rPr>
                 <w:rStyle w:val="Hipervnculo"/>
@@ -1572,7 +1568,7 @@
                 <w:noProof/>
                 <w:webHidden/>
               </w:rPr>
-              <w:instrText xml:space="preserve"> PAGEREF _Toc119008461 \h </w:instrText>
+              <w:instrText xml:space="preserve"> PAGEREF _Toc119191205 \h </w:instrText>
             </w:r>
             <w:r>
               <w:rPr>
@@ -1631,7 +1627,7 @@
       <w:pPr>
         <w:pStyle w:val="Ttulo1"/>
       </w:pPr>
-      <w:bookmarkStart w:id="2" w:name="_Toc119008450"/>
+      <w:bookmarkStart w:id="2" w:name="_Toc119191194"/>
       <w:r>
         <w:lastRenderedPageBreak/>
         <w:t>Introducción</w:t>
@@ -1678,58 +1674,29 @@
     <w:p>
       <w:pPr>
         <w:rPr>
-          <w:del w:id="3" w:author="_ Benja _" w:date="2022-11-13T00:15:00Z"/>
+          <w:rFonts w:asciiTheme="majorHAnsi" w:eastAsiaTheme="majorEastAsia" w:hAnsiTheme="majorHAnsi" w:cstheme="majorBidi"/>
           <w:sz w:val="40"/>
-          <w:szCs w:val="40"/>
-        </w:rPr>
-      </w:pPr>
-      <w:del w:id="4" w:author="_ Benja _" w:date="2022-11-13T00:15:00Z">
-        <w:r>
-          <w:br w:type="page"/>
-        </w:r>
-      </w:del>
-    </w:p>
-    <w:p>
-      <w:pPr>
-        <w:rPr>
-          <w:del w:id="5" w:author="_ Benja _" w:date="2022-11-13T00:15:00Z"/>
-        </w:rPr>
-        <w:pPrChange w:id="6" w:author="_ Benja _" w:date="2022-11-13T00:15:00Z">
-          <w:pPr>
-            <w:pStyle w:val="Ttulo1"/>
-          </w:pPr>
-        </w:pPrChange>
-      </w:pPr>
-      <w:bookmarkStart w:id="7" w:name="_Toc119008451"/>
-      <w:del w:id="8" w:author="_ Benja _" w:date="2022-11-13T00:15:00Z">
-        <w:r>
-          <w:lastRenderedPageBreak/>
-          <w:delText>Desarrollo</w:delText>
-        </w:r>
-        <w:bookmarkEnd w:id="7"/>
-      </w:del>
+          <w:szCs w:val="32"/>
+        </w:rPr>
+      </w:pPr>
+      <w:r>
+        <w:br w:type="page"/>
+      </w:r>
     </w:p>
     <w:p>
       <w:pPr>
         <w:pStyle w:val="Ttulo1"/>
-        <w:pPrChange w:id="9" w:author="_ Benja _" w:date="2022-11-13T00:15:00Z">
-          <w:pPr>
-            <w:pStyle w:val="Ttulo2"/>
-          </w:pPr>
-        </w:pPrChange>
-      </w:pPr>
-      <w:bookmarkStart w:id="10" w:name="_Toc119008452"/>
-      <w:r>
+      </w:pPr>
+      <w:bookmarkStart w:id="3" w:name="_Toc119191195"/>
+      <w:r>
+        <w:lastRenderedPageBreak/>
         <w:t>Problemática</w:t>
       </w:r>
-      <w:bookmarkEnd w:id="10"/>
+      <w:bookmarkEnd w:id="3"/>
     </w:p>
     <w:p>
       <w:pPr>
         <w:jc w:val="left"/>
-        <w:rPr>
-          <w:ins w:id="11" w:author="_ Benja _" w:date="2022-11-13T00:15:00Z"/>
-        </w:rPr>
       </w:pPr>
       <w:r>
         <w:tab/>
@@ -1792,68 +1759,55 @@
     <w:p>
       <w:pPr>
         <w:pStyle w:val="Ttulo2"/>
-        <w:rPr>
-          <w:ins w:id="12" w:author="_ Benja _" w:date="2022-11-13T00:13:00Z"/>
-        </w:rPr>
-      </w:pPr>
-      <w:bookmarkStart w:id="13" w:name="_Toc119008453"/>
-    </w:p>
-    <w:p>
-      <w:pPr>
-        <w:rPr>
-          <w:ins w:id="14" w:author="_ Benja _" w:date="2022-11-13T00:14:00Z"/>
+      </w:pPr>
+    </w:p>
+    <w:p>
+      <w:pPr>
+        <w:rPr>
           <w:bCs/>
           <w:sz w:val="36"/>
           <w:szCs w:val="36"/>
         </w:rPr>
       </w:pPr>
-      <w:ins w:id="15" w:author="_ Benja _" w:date="2022-11-13T00:14:00Z">
-        <w:r>
-          <w:rPr>
-            <w:b/>
-            <w:bCs/>
-          </w:rPr>
-          <w:br w:type="page"/>
-        </w:r>
-      </w:ins>
+      <w:r>
+        <w:rPr>
+          <w:b/>
+          <w:bCs/>
+        </w:rPr>
+        <w:br w:type="page"/>
+      </w:r>
     </w:p>
     <w:p>
       <w:pPr>
         <w:pStyle w:val="Ttulo1"/>
-        <w:rPr>
-          <w:ins w:id="16" w:author="_ Benja _" w:date="2022-11-13T00:15:00Z"/>
-        </w:rPr>
-        <w:pPrChange w:id="17" w:author="_ Benja _" w:date="2022-11-13T00:15:00Z">
-          <w:pPr>
-            <w:pStyle w:val="Ttulo2"/>
-          </w:pPr>
-        </w:pPrChange>
-      </w:pPr>
-      <w:ins w:id="18" w:author="_ Benja _" w:date="2022-11-13T00:15:00Z">
-        <w:r>
-          <w:lastRenderedPageBreak/>
-          <w:t>Desarrollo</w:t>
-        </w:r>
-      </w:ins>
+      </w:pPr>
+      <w:bookmarkStart w:id="4" w:name="_Toc119191196"/>
+      <w:r>
+        <w:lastRenderedPageBreak/>
+        <w:t>Desarrollo</w:t>
+      </w:r>
+      <w:bookmarkEnd w:id="4"/>
     </w:p>
     <w:p>
       <w:pPr>
         <w:pStyle w:val="Ttulo2"/>
       </w:pPr>
+      <w:bookmarkStart w:id="5" w:name="_Toc119191197"/>
       <w:r>
         <w:t>¿Qué es C + +?</w:t>
       </w:r>
-      <w:bookmarkEnd w:id="13"/>
+      <w:bookmarkEnd w:id="5"/>
     </w:p>
     <w:p>
       <w:pPr>
         <w:ind w:firstLine="720"/>
         <w:jc w:val="left"/>
-        <w:pPrChange w:id="19" w:author="_ Benja _" w:date="2022-11-13T00:13:00Z">
-          <w:pPr>
-            <w:ind w:firstLine="720"/>
-          </w:pPr>
-        </w:pPrChange>
+      </w:pPr>
+    </w:p>
+    <w:p>
+      <w:pPr>
+        <w:ind w:firstLine="720"/>
+        <w:jc w:val="left"/>
       </w:pPr>
       <w:r>
         <w:t>Es un lenguaje de programación multiparadigma diseñado por Bjarne Stroustrup en el año 1979. Luego de cuatro décadas sigue siendo uno de los favoritos por la comunidad de programadores para crear aplicaciones diversas.</w:t>
@@ -1862,9 +1816,6 @@
     <w:p>
       <w:pPr>
         <w:jc w:val="left"/>
-        <w:pPrChange w:id="20" w:author="_ Benja _" w:date="2022-11-13T00:13:00Z">
-          <w:pPr/>
-        </w:pPrChange>
       </w:pPr>
       <w:r>
         <w:t>Es oportuno mencionar que C++ es una extensión del lenguaje C, por ello incorpora varias características sofisticadas no incluidas en su predecesor. Lo interesante de este lenguaje es que permite la separación de un programa en módulos, lo que facilita la compilación independiente.</w:t>
@@ -1873,9 +1824,6 @@
     <w:p>
       <w:pPr>
         <w:jc w:val="left"/>
-        <w:pPrChange w:id="21" w:author="_ Benja _" w:date="2022-11-13T00:13:00Z">
-          <w:pPr/>
-        </w:pPrChange>
       </w:pPr>
       <w:r>
         <w:t>Además, su biblioteca soporta funciones, objetos, listas, colas, pilas, vectores, arreglos, etc. Incluso puede ser usado en entornos de desarrollo (IDE) para codificar, compilar, probar y ejecutar el programa.</w:t>
@@ -1884,9 +1832,6 @@
     <w:p>
       <w:pPr>
         <w:jc w:val="left"/>
-        <w:pPrChange w:id="22" w:author="_ Benja _" w:date="2022-11-13T00:13:00Z">
-          <w:pPr/>
-        </w:pPrChange>
       </w:pPr>
       <w:r>
         <w:t xml:space="preserve">Este lenguaje de programación es usado para desarrollar aplicaciones </w:t>
@@ -1901,9 +1846,6 @@
     <w:p>
       <w:pPr>
         <w:jc w:val="left"/>
-        <w:pPrChange w:id="23" w:author="_ Benja _" w:date="2022-11-13T00:13:00Z">
-          <w:pPr/>
-        </w:pPrChange>
       </w:pPr>
       <w:r>
         <w:t>-Gestores de bases de datos.</w:t>
@@ -1912,9 +1854,6 @@
     <w:p>
       <w:pPr>
         <w:jc w:val="left"/>
-        <w:pPrChange w:id="24" w:author="_ Benja _" w:date="2022-11-13T00:13:00Z">
-          <w:pPr/>
-        </w:pPrChange>
       </w:pPr>
       <w:r>
         <w:t>-Navegadores.</w:t>
@@ -1923,9 +1862,6 @@
     <w:p>
       <w:pPr>
         <w:jc w:val="left"/>
-        <w:pPrChange w:id="25" w:author="_ Benja _" w:date="2022-11-13T00:13:00Z">
-          <w:pPr/>
-        </w:pPrChange>
       </w:pPr>
       <w:r>
         <w:t>-Aplicaciones móviles.</w:t>
@@ -1934,9 +1870,6 @@
     <w:p>
       <w:pPr>
         <w:jc w:val="left"/>
-        <w:pPrChange w:id="26" w:author="_ Benja _" w:date="2022-11-13T00:13:00Z">
-          <w:pPr/>
-        </w:pPrChange>
       </w:pPr>
       <w:r>
         <w:t>-Sistemas operativos.</w:t>
@@ -1945,9 +1878,6 @@
     <w:p>
       <w:pPr>
         <w:jc w:val="left"/>
-        <w:pPrChange w:id="27" w:author="_ Benja _" w:date="2022-11-13T00:13:00Z">
-          <w:pPr/>
-        </w:pPrChange>
       </w:pPr>
       <w:r>
         <w:t>-Editores de textos.</w:t>
@@ -1956,9 +1886,6 @@
     <w:p>
       <w:pPr>
         <w:jc w:val="left"/>
-        <w:pPrChange w:id="28" w:author="_ Benja _" w:date="2022-11-13T00:13:00Z">
-          <w:pPr/>
-        </w:pPrChange>
       </w:pPr>
       <w:r>
         <w:t>-Otros lenguajes de programación como Java y JavaScript.</w:t>
@@ -1967,9 +1894,6 @@
     <w:p>
       <w:pPr>
         <w:jc w:val="left"/>
-        <w:pPrChange w:id="29" w:author="_ Benja _" w:date="2022-11-13T00:13:00Z">
-          <w:pPr/>
-        </w:pPrChange>
       </w:pPr>
     </w:p>
     <w:p>
@@ -2028,12 +1952,12 @@
         </w:tabs>
         <w:spacing w:after="100"/>
       </w:pPr>
-      <w:bookmarkStart w:id="30" w:name="_Toc119008454"/>
+      <w:bookmarkStart w:id="6" w:name="_Toc119191198"/>
       <w:r>
         <w:lastRenderedPageBreak/>
         <w:t>Ventajas del lenguaje</w:t>
       </w:r>
-      <w:bookmarkEnd w:id="30"/>
+      <w:bookmarkEnd w:id="6"/>
     </w:p>
     <w:p>
       <w:pPr>
@@ -2050,9 +1974,6 @@
         </w:tabs>
         <w:spacing w:after="100"/>
       </w:pPr>
-      <w:r>
-        <w:t>Existen varias ventajas al usar el lenguaje C++, los cuales son:</w:t>
-      </w:r>
     </w:p>
     <w:p>
       <w:pPr>
@@ -2062,13 +1983,7 @@
         <w:spacing w:after="100"/>
       </w:pPr>
       <w:r>
-        <w:rPr>
-          <w:b/>
-        </w:rPr>
-        <w:t>Desempeño alto</w:t>
-      </w:r>
-      <w:r>
-        <w:t>. Se trata de un lenguaje bastante efectivo en sus tareas principales. Además, se debe saber que tiene una eficiencia alta al momento de hacer llamados directos al sistema operativo.</w:t>
+        <w:t>Existen varias ventajas al usar el lenguaje C++, los cuales son:</w:t>
       </w:r>
     </w:p>
     <w:p>
@@ -2082,10 +1997,10 @@
         <w:rPr>
           <w:b/>
         </w:rPr>
-        <w:t>Actualizaciones</w:t>
-      </w:r>
-      <w:r>
-        <w:t>. Aunque su lanzamiento fue hace más de 35 años, la comunidad que lo sustenta ha estado atenta a ello, lanzando una gran cantidad de actualizaciones que lo mantienen vigente.</w:t>
+        <w:t>Desempeño alto</w:t>
+      </w:r>
+      <w:r>
+        <w:t>. Se trata de un lenguaje bastante efectivo en sus tareas principales. Además, se debe saber que tiene una eficiencia alta al momento de hacer llamados directos al sistema operativo.</w:t>
       </w:r>
     </w:p>
     <w:p>
@@ -2099,10 +2014,10 @@
         <w:rPr>
           <w:b/>
         </w:rPr>
-        <w:t>Multiplataforma</w:t>
-      </w:r>
-      <w:r>
-        <w:t>. También se debe añadir que es multiplataforma. Esto significa que se ejecuta fácilmente en cualquier hardware y software.</w:t>
+        <w:t>Actualizaciones</w:t>
+      </w:r>
+      <w:r>
+        <w:t>. Aunque su lanzamiento fue hace más de 35 años, la comunidad que lo sustenta ha estado atenta a ello, lanzando una gran cantidad de actualizaciones que lo mantienen vigente.</w:t>
       </w:r>
     </w:p>
     <w:p>
@@ -2116,10 +2031,10 @@
         <w:rPr>
           <w:b/>
         </w:rPr>
-        <w:t>Gestión de base de datos</w:t>
-      </w:r>
-      <w:r>
-        <w:t>. En general, este lenguaje es bastante bueno en el momento de trabajar o desarrollar sistemas de gestión de base de datos. Esto último porque se garantizan grandes pasos como el intercambio, consulta o la actualización de datos.</w:t>
+        <w:t>Multiplataforma</w:t>
+      </w:r>
+      <w:r>
+        <w:t>. También se debe añadir que es multiplataforma. Esto significa que se ejecuta fácilmente en cualquier hardware y software.</w:t>
       </w:r>
     </w:p>
     <w:p>
@@ -2133,10 +2048,10 @@
         <w:rPr>
           <w:b/>
         </w:rPr>
-        <w:t>Uso y variedad de compiladores</w:t>
-      </w:r>
-      <w:r>
-        <w:t>. Primeramente, se debe añadir que es un lenguaje compilado. Este implica el uso de compiladores, y estos últimos están en una gran variedad (al menos para C++).</w:t>
+        <w:t>Gestión de base de datos</w:t>
+      </w:r>
+      <w:r>
+        <w:t>. En general, este lenguaje es bastante bueno en el momento de trabajar o desarrollar sistemas de gestión de base de datos. Esto último porque se garantizan grandes pasos como el intercambio, consulta o la actualización de datos.</w:t>
       </w:r>
     </w:p>
     <w:p>
@@ -2150,10 +2065,10 @@
         <w:rPr>
           <w:b/>
         </w:rPr>
-        <w:t>Multiparadigma.</w:t>
-      </w:r>
-      <w:r>
-        <w:t xml:space="preserve"> De igual manera, C++ tiene soporte para los distintos paradigmas de la programación como lo son: Orientación a objetos, modular, lógico, funcional, imperativo, estructurado, entre otros.</w:t>
+        <w:t>Uso y variedad de compiladores</w:t>
+      </w:r>
+      <w:r>
+        <w:t>. Primeramente, se debe añadir que es un lenguaje compilado. Este implica el uso de compiladores, y estos últimos están en una gran variedad (al menos para C++).</w:t>
       </w:r>
     </w:p>
     <w:p>
@@ -2167,10 +2082,10 @@
         <w:rPr>
           <w:b/>
         </w:rPr>
-        <w:t>Versatilidad</w:t>
-      </w:r>
-      <w:r>
-        <w:t>. Siguiendo la línea anterior, se conoce que C++ tiene una gran versatilidad al momento de cumplir con sus labores. No obstante, uno de sus usos más extendidos se encuentra en la programación orientada a objetos.</w:t>
+        <w:t>Multiparadigma.</w:t>
+      </w:r>
+      <w:r>
+        <w:t xml:space="preserve"> De igual manera, C++ tiene soporte para los distintos paradigmas de la programación como lo son: Orientación a objetos, modular, lógico, funcional, imperativo, estructurado, entre otros.</w:t>
       </w:r>
     </w:p>
     <w:p>
@@ -2184,10 +2099,10 @@
         <w:rPr>
           <w:b/>
         </w:rPr>
-        <w:t>Gráficos.</w:t>
-      </w:r>
-      <w:r>
-        <w:t xml:space="preserve"> También se añade que dicho lenguaje es bastante útil a programas relacionados con gráficos. Ya sea desarrollando programas que los manejen o editen, o incluso para realizar gráficos a nivel estadístico.</w:t>
+        <w:t>Versatilidad</w:t>
+      </w:r>
+      <w:r>
+        <w:t>. Siguiendo la línea anterior, se conoce que C++ tiene una gran versatilidad al momento de cumplir con sus labores. No obstante, uno de sus usos más extendidos se encuentra en la programación orientada a objetos.</w:t>
       </w:r>
     </w:p>
     <w:p>
@@ -2201,6 +2116,23 @@
         <w:rPr>
           <w:b/>
         </w:rPr>
+        <w:t>Gráficos.</w:t>
+      </w:r>
+      <w:r>
+        <w:t xml:space="preserve"> También se añade que dicho lenguaje es bastante útil a programas relacionados con gráficos. Ya sea desarrollando programas que los manejen o editen, o incluso para realizar gráficos a nivel estadístico.</w:t>
+      </w:r>
+    </w:p>
+    <w:p>
+      <w:pPr>
+        <w:tabs>
+          <w:tab w:val="right" w:pos="8828"/>
+        </w:tabs>
+        <w:spacing w:after="100"/>
+      </w:pPr>
+      <w:r>
+        <w:rPr>
+          <w:b/>
+        </w:rPr>
         <w:t>Múltiples estilos</w:t>
       </w:r>
       <w:r>
@@ -2224,12 +2156,20 @@
       <w:pPr>
         <w:pStyle w:val="Ttulo2"/>
       </w:pPr>
-      <w:bookmarkStart w:id="31" w:name="_Toc119008455"/>
+      <w:bookmarkStart w:id="7" w:name="_Toc119191199"/>
       <w:r>
         <w:lastRenderedPageBreak/>
         <w:t>Desventajas del lenguaje</w:t>
       </w:r>
-      <w:bookmarkEnd w:id="31"/>
+      <w:bookmarkEnd w:id="7"/>
+    </w:p>
+    <w:p>
+      <w:pPr>
+        <w:rPr>
+          <w:b/>
+          <w:bCs/>
+        </w:rPr>
+      </w:pPr>
     </w:p>
     <w:p>
       <w:r>
@@ -2295,12 +2235,12 @@
       <w:pPr>
         <w:pStyle w:val="Ttulo2"/>
       </w:pPr>
-      <w:bookmarkStart w:id="32" w:name="_Toc119008456"/>
+      <w:bookmarkStart w:id="8" w:name="_Toc119191200"/>
       <w:r>
         <w:lastRenderedPageBreak/>
         <w:t>Usos en la vida real</w:t>
       </w:r>
-      <w:bookmarkEnd w:id="32"/>
+      <w:bookmarkEnd w:id="8"/>
     </w:p>
     <w:p/>
     <w:p>
@@ -2374,7 +2314,7 @@
           <w:color w:val="000000" w:themeColor="text1"/>
         </w:rPr>
       </w:pPr>
-      <w:bookmarkStart w:id="33" w:name="_Toc119008457"/>
+      <w:bookmarkStart w:id="9" w:name="_Toc119191201"/>
       <w:r>
         <w:rPr>
           <w:color w:val="000000" w:themeColor="text1"/>
@@ -2382,8 +2322,9 @@
         <w:lastRenderedPageBreak/>
         <w:t>Base de datos utilizada</w:t>
       </w:r>
-      <w:bookmarkEnd w:id="33"/>
-    </w:p>
+      <w:bookmarkEnd w:id="9"/>
+    </w:p>
+    <w:p/>
     <w:p>
       <w:r>
         <w:t xml:space="preserve">Debido </w:t>
@@ -2470,77 +2411,59 @@
       <w:pPr>
         <w:pStyle w:val="Ttulo2"/>
         <w:rPr>
-          <w:ins w:id="34" w:author="_ Benja _" w:date="2022-11-13T00:10:00Z"/>
-          <w:color w:val="FF0000"/>
-        </w:rPr>
-      </w:pPr>
-      <w:bookmarkStart w:id="35" w:name="_Toc119008458"/>
-      <w:r>
-        <w:rPr>
-          <w:color w:val="FF0000"/>
-        </w:rPr>
-        <w:lastRenderedPageBreak/>
-        <w:t>Características de la base de datos</w:t>
-      </w:r>
-      <w:bookmarkEnd w:id="35"/>
-    </w:p>
-    <w:p>
-      <w:pPr>
-        <w:rPr>
-          <w:ins w:id="36" w:author="_ Benja _" w:date="2022-11-13T00:10:00Z"/>
-        </w:rPr>
-      </w:pPr>
-    </w:p>
-    <w:p>
-      <w:pPr>
-        <w:rPr>
-          <w:rPrChange w:id="37" w:author="_ Benja _" w:date="2022-11-13T00:10:00Z">
+          <w:color w:val="000000" w:themeColor="text1"/>
+          <w:rPrChange w:id="10" w:author="_ Benja _" w:date="2022-11-13T00:22:00Z">
             <w:rPr>
               <w:color w:val="FF0000"/>
             </w:rPr>
           </w:rPrChange>
         </w:rPr>
-        <w:pPrChange w:id="38" w:author="_ Benja _" w:date="2022-11-13T00:10:00Z">
-          <w:pPr>
-            <w:pStyle w:val="Ttulo2"/>
-          </w:pPr>
-        </w:pPrChange>
-      </w:pPr>
-    </w:p>
-    <w:p/>
+      </w:pPr>
+      <w:bookmarkStart w:id="11" w:name="_Toc119191202"/>
+      <w:r>
+        <w:rPr>
+          <w:color w:val="000000" w:themeColor="text1"/>
+          <w:rPrChange w:id="12" w:author="_ Benja _" w:date="2022-11-13T00:22:00Z">
+            <w:rPr>
+              <w:color w:val="FF0000"/>
+            </w:rPr>
+          </w:rPrChange>
+        </w:rPr>
+        <w:lastRenderedPageBreak/>
+        <w:t>Características de la base de datos</w:t>
+      </w:r>
+      <w:bookmarkEnd w:id="11"/>
+    </w:p>
+    <w:p>
+      <w:pPr>
+        <w:rPr>
+          <w:rFonts w:asciiTheme="majorHAnsi" w:eastAsiaTheme="majorEastAsia" w:hAnsiTheme="majorHAnsi" w:cstheme="majorBidi"/>
+          <w:sz w:val="40"/>
+          <w:szCs w:val="32"/>
+        </w:rPr>
+      </w:pPr>
+      <w:bookmarkStart w:id="13" w:name="_Toc119191204"/>
+      <w:r>
+        <w:br w:type="page"/>
+      </w:r>
+    </w:p>
     <w:p>
       <w:pPr>
         <w:pStyle w:val="Ttulo1"/>
         <w:jc w:val="left"/>
       </w:pPr>
-      <w:bookmarkStart w:id="39" w:name="_Toc119008459"/>
-      <w:r>
-        <w:t>Anexos</w:t>
-      </w:r>
-      <w:bookmarkEnd w:id="39"/>
-    </w:p>
-    <w:p>
-      <w:pPr>
-        <w:rPr>
-          <w:b/>
-          <w:sz w:val="28"/>
-          <w:szCs w:val="28"/>
-        </w:rPr>
-      </w:pPr>
-    </w:p>
-    <w:p>
-      <w:pPr>
-        <w:pStyle w:val="Ttulo1"/>
-        <w:jc w:val="left"/>
-      </w:pPr>
-      <w:bookmarkStart w:id="40" w:name="_Toc119008460"/>
-      <w:r>
+      <w:r>
+        <w:lastRenderedPageBreak/>
         <w:t>Bibliografía</w:t>
       </w:r>
-      <w:bookmarkEnd w:id="40"/>
-    </w:p>
-    <w:p>
-      <w:hyperlink r:id="rId12" w:anchor="search-informatica&amp;position-3&amp;results-92&amp;rs=search" w:history="1">
+      <w:bookmarkEnd w:id="13"/>
+    </w:p>
+    <w:p/>
+    <w:p>
+      <w:r>
+        <w:t>-</w:t>
+      </w:r>
+      <w:hyperlink r:id="rId12" w:history="1">
         <w:r>
           <w:rPr>
             <w:rStyle w:val="Hipervnculo"/>
@@ -2551,7 +2474,23 @@
     </w:p>
     <w:p>
       <w:r>
+        <w:t>-</w:t>
+      </w:r>
+      <w:r>
         <w:t>https://muytecnologicos.com/diccionario-tecnologico/ventajas-y-desventajas-de-c-mas-mas</w:t>
+      </w:r>
+    </w:p>
+    <w:p>
+      <w:pPr>
+        <w:rPr>
+          <w:rFonts w:asciiTheme="majorHAnsi" w:eastAsiaTheme="majorEastAsia" w:hAnsiTheme="majorHAnsi" w:cstheme="majorBidi"/>
+          <w:sz w:val="40"/>
+          <w:szCs w:val="32"/>
+        </w:rPr>
+      </w:pPr>
+      <w:bookmarkStart w:id="14" w:name="_Toc119191205"/>
+      <w:r>
+        <w:br w:type="page"/>
       </w:r>
     </w:p>
     <w:p>
@@ -2559,11 +2498,11 @@
         <w:pStyle w:val="Ttulo1"/>
         <w:jc w:val="left"/>
       </w:pPr>
-      <w:bookmarkStart w:id="41" w:name="_Toc119008461"/>
-      <w:r>
+      <w:r>
+        <w:lastRenderedPageBreak/>
         <w:t>Conclusión</w:t>
       </w:r>
-      <w:bookmarkEnd w:id="41"/>
+      <w:bookmarkEnd w:id="14"/>
     </w:p>
     <w:sectPr>
       <w:footerReference w:type="default" r:id="rId13"/>
@@ -3599,7 +3538,7 @@
     <w:autoRedefine/>
     <w:uiPriority w:val="39"/>
     <w:unhideWhenUsed/>
-    <w:rsid w:val="009C13B4"/>
+    <w:rsid w:val="00512D0B"/>
     <w:pPr>
       <w:tabs>
         <w:tab w:val="right" w:pos="8828"/>

</xml_diff>

<commit_message>
UPDATE informe - Problematica
</commit_message>
<xml_diff>
--- a/informe.docx
+++ b/informe.docx
@@ -1707,10 +1707,10 @@
         <w:jc w:val="left"/>
       </w:pPr>
       <w:r>
-        <w:t xml:space="preserve">La </w:t>
-      </w:r>
-      <w:r>
-        <w:t xml:space="preserve">psicología es una ciencia que estudia los procesos mentales y comportamientos del ser humano, sin ella no tendríamos un mínimo entendimiento del comportamiento de una persona, la </w:t>
+        <w:t>La psicología se trata de una ciencia que se encarga de indagar la mente del ser humano y, por consiguiente, su conducta, separando objetivamente su estado mental y su comportamiento, de manera que se puedan explicar detalladamente cómo es el funcionamiento de esa área cognitiva del cerebro, encontrar el origen de los fenómenos mentales que se puedan presentar en el ser humano genéticamente o por motivos ajenos a su voluntad y elaborar una serie de elementos o leyes que puedan regularlos</w:t>
+      </w:r>
+      <w:r>
+        <w:t xml:space="preserve">, sin ella no tendríamos un mínimo entendimiento del comportamiento de una persona, la </w:t>
       </w:r>
       <w:r>
         <w:t xml:space="preserve">salud mental es una problemática que nos está </w:t>
@@ -1725,7 +1725,13 @@
         <w:t xml:space="preserve">, </w:t>
       </w:r>
       <w:r>
-        <w:t>esto ha incrementado notablemente debido a la pandemia que ocurrió en el par de años pasados, las personas encerradas en sus hogares con nada mas que su mente, provocó un desatado caos en sentido de salud psicológica, gracias al incremento de pacientes</w:t>
+        <w:t xml:space="preserve">esto ha incrementado notablemente debido a la pandemia que ocurrió </w:t>
+      </w:r>
+      <w:r>
+        <w:t xml:space="preserve">hace un </w:t>
+      </w:r>
+      <w:r>
+        <w:t xml:space="preserve"> par de años, las personas encerradas en sus hogares con nada mas que su mente, provocó un desatado caos en sentido de salud psicológica, gracias al incremento de pacientes</w:t>
       </w:r>
       <w:r>
         <w:t>,</w:t>
@@ -1737,10 +1743,22 @@
         <w:t>individuo</w:t>
       </w:r>
       <w:r>
-        <w:t>, por eso</w:t>
-      </w:r>
-      <w:r>
-        <w:t xml:space="preserve"> buscamos un modo de automatizar y sintetizar una consulta psicológica, clasificando y gestionando de manera singular cada paciente.</w:t>
+        <w:t xml:space="preserve">, </w:t>
+      </w:r>
+      <w:r>
+        <w:t xml:space="preserve">es </w:t>
+      </w:r>
+      <w:r>
+        <w:t>por eso</w:t>
+      </w:r>
+      <w:r>
+        <w:t xml:space="preserve"> </w:t>
+      </w:r>
+      <w:r>
+        <w:t xml:space="preserve">que hemos decidido realizar un programa el cual le sea mucho más cómodo para el psicólogo en la hora de realizar su trabajo y a su vez que no tenga ninguna perdida de datos, ya que, estos estarán almacenados en su PC , con esto </w:t>
+      </w:r>
+      <w:r>
+        <w:t>buscamos un modo de automatizar y sintetizar una consulta psicológica, clasificando y gestionando de manera singular cada paciente.</w:t>
       </w:r>
     </w:p>
     <w:p>
@@ -2348,7 +2366,15 @@
         <w:t xml:space="preserve">. </w:t>
       </w:r>
       <w:r>
-        <w:t xml:space="preserve">La notación que se utilizará en el programa es Pascal Case, lo cual significa que en cada palabra, el inicio </w:t>
+        <w:t xml:space="preserve">La notación que se utilizará en el programa es Pascal Case, lo cual significa </w:t>
+      </w:r>
+      <w:proofErr w:type="gramStart"/>
+      <w:r>
+        <w:t>que</w:t>
+      </w:r>
+      <w:proofErr w:type="gramEnd"/>
+      <w:r>
+        <w:t xml:space="preserve"> en cada palabra, el inicio </w:t>
       </w:r>
       <w:r>
         <w:t xml:space="preserve">será con una mayúscula, por ejemplo, si la variable hace referencia a un número de serie, quedaría como </w:t>
@@ -2383,6 +2409,15 @@
         </w:rPr>
         <w:t>.</w:t>
       </w:r>
+      <w:ins w:id="10" w:author="_ Benja _" w:date="2022-11-13T00:49:00Z">
+        <w:r>
+          <w:rPr>
+            <w:i/>
+            <w:iCs/>
+          </w:rPr>
+          <w:t xml:space="preserve"> </w:t>
+        </w:r>
+      </w:ins>
     </w:p>
     <w:p>
       <w:pPr>
@@ -2412,22 +2447,12 @@
         <w:pStyle w:val="Ttulo2"/>
         <w:rPr>
           <w:color w:val="000000" w:themeColor="text1"/>
-          <w:rPrChange w:id="10" w:author="_ Benja _" w:date="2022-11-13T00:22:00Z">
-            <w:rPr>
-              <w:color w:val="FF0000"/>
-            </w:rPr>
-          </w:rPrChange>
         </w:rPr>
       </w:pPr>
       <w:bookmarkStart w:id="11" w:name="_Toc119191202"/>
       <w:r>
         <w:rPr>
           <w:color w:val="000000" w:themeColor="text1"/>
-          <w:rPrChange w:id="12" w:author="_ Benja _" w:date="2022-11-13T00:22:00Z">
-            <w:rPr>
-              <w:color w:val="FF0000"/>
-            </w:rPr>
-          </w:rPrChange>
         </w:rPr>
         <w:lastRenderedPageBreak/>
         <w:t>Características de la base de datos</w:t>
@@ -2442,7 +2467,7 @@
           <w:szCs w:val="32"/>
         </w:rPr>
       </w:pPr>
-      <w:bookmarkStart w:id="13" w:name="_Toc119191204"/>
+      <w:bookmarkStart w:id="12" w:name="_Toc119191204"/>
       <w:r>
         <w:br w:type="page"/>
       </w:r>
@@ -2456,14 +2481,14 @@
         <w:lastRenderedPageBreak/>
         <w:t>Bibliografía</w:t>
       </w:r>
-      <w:bookmarkEnd w:id="13"/>
+      <w:bookmarkEnd w:id="12"/>
     </w:p>
     <w:p/>
     <w:p>
       <w:r>
         <w:t>-</w:t>
       </w:r>
-      <w:hyperlink r:id="rId12" w:history="1">
+      <w:hyperlink r:id="rId12" w:anchor="search-informatica&amp;position-3&amp;results-92&amp;rs=search" w:history="1">
         <w:r>
           <w:rPr>
             <w:rStyle w:val="Hipervnculo"/>
@@ -2488,7 +2513,7 @@
           <w:szCs w:val="32"/>
         </w:rPr>
       </w:pPr>
-      <w:bookmarkStart w:id="14" w:name="_Toc119191205"/>
+      <w:bookmarkStart w:id="13" w:name="_Toc119191205"/>
       <w:r>
         <w:br w:type="page"/>
       </w:r>
@@ -2502,7 +2527,7 @@
         <w:lastRenderedPageBreak/>
         <w:t>Conclusión</w:t>
       </w:r>
-      <w:bookmarkEnd w:id="14"/>
+      <w:bookmarkEnd w:id="13"/>
     </w:p>
     <w:sectPr>
       <w:footerReference w:type="default" r:id="rId13"/>

</xml_diff>

<commit_message>
UPDATE INFORME: USOS COTIDIANOS
</commit_message>
<xml_diff>
--- a/informe.docx
+++ b/informe.docx
@@ -715,7 +715,7 @@
         <w:pStyle w:val="Ttulo1"/>
       </w:pPr>
       <w:bookmarkStart w:id="0" w:name="_heading=h.vxkb1z2vxov6" w:colFirst="0" w:colLast="0"/>
-      <w:bookmarkStart w:id="1" w:name="_Toc119191193"/>
+      <w:bookmarkStart w:id="1" w:name="_Toc119193985"/>
       <w:bookmarkEnd w:id="0"/>
       <w:r>
         <w:lastRenderedPageBreak/>
@@ -749,7 +749,7 @@
           <w:r>
             <w:fldChar w:fldCharType="separate"/>
           </w:r>
-          <w:hyperlink w:anchor="_Toc119191193" w:history="1">
+          <w:hyperlink w:anchor="_Toc119193985" w:history="1">
             <w:r>
               <w:rPr>
                 <w:rStyle w:val="Hipervnculo"/>
@@ -776,7 +776,7 @@
                 <w:noProof/>
                 <w:webHidden/>
               </w:rPr>
-              <w:instrText xml:space="preserve"> PAGEREF _Toc119191193 \h </w:instrText>
+              <w:instrText xml:space="preserve"> PAGEREF _Toc119193985 \h </w:instrText>
             </w:r>
             <w:r>
               <w:rPr>
@@ -815,7 +815,7 @@
               <w:noProof/>
             </w:rPr>
           </w:pPr>
-          <w:hyperlink w:anchor="_Toc119191194" w:history="1">
+          <w:hyperlink w:anchor="_Toc119193986" w:history="1">
             <w:r>
               <w:rPr>
                 <w:rStyle w:val="Hipervnculo"/>
@@ -842,7 +842,7 @@
                 <w:noProof/>
                 <w:webHidden/>
               </w:rPr>
-              <w:instrText xml:space="preserve"> PAGEREF _Toc119191194 \h </w:instrText>
+              <w:instrText xml:space="preserve"> PAGEREF _Toc119193986 \h </w:instrText>
             </w:r>
             <w:r>
               <w:rPr>
@@ -881,7 +881,7 @@
               <w:noProof/>
             </w:rPr>
           </w:pPr>
-          <w:hyperlink w:anchor="_Toc119191195" w:history="1">
+          <w:hyperlink w:anchor="_Toc119193987" w:history="1">
             <w:r>
               <w:rPr>
                 <w:rStyle w:val="Hipervnculo"/>
@@ -908,7 +908,7 @@
                 <w:noProof/>
                 <w:webHidden/>
               </w:rPr>
-              <w:instrText xml:space="preserve"> PAGEREF _Toc119191195 \h </w:instrText>
+              <w:instrText xml:space="preserve"> PAGEREF _Toc119193987 \h </w:instrText>
             </w:r>
             <w:r>
               <w:rPr>
@@ -947,7 +947,7 @@
               <w:noProof/>
             </w:rPr>
           </w:pPr>
-          <w:hyperlink w:anchor="_Toc119191196" w:history="1">
+          <w:hyperlink w:anchor="_Toc119193988" w:history="1">
             <w:r>
               <w:rPr>
                 <w:rStyle w:val="Hipervnculo"/>
@@ -974,7 +974,7 @@
                 <w:noProof/>
                 <w:webHidden/>
               </w:rPr>
-              <w:instrText xml:space="preserve"> PAGEREF _Toc119191196 \h </w:instrText>
+              <w:instrText xml:space="preserve"> PAGEREF _Toc119193988 \h </w:instrText>
             </w:r>
             <w:r>
               <w:rPr>
@@ -1013,7 +1013,7 @@
               <w:noProof/>
             </w:rPr>
           </w:pPr>
-          <w:hyperlink w:anchor="_Toc119191197" w:history="1">
+          <w:hyperlink w:anchor="_Toc119193989" w:history="1">
             <w:r>
               <w:rPr>
                 <w:rStyle w:val="Hipervnculo"/>
@@ -1040,7 +1040,7 @@
                 <w:noProof/>
                 <w:webHidden/>
               </w:rPr>
-              <w:instrText xml:space="preserve"> PAGEREF _Toc119191197 \h </w:instrText>
+              <w:instrText xml:space="preserve"> PAGEREF _Toc119193989 \h </w:instrText>
             </w:r>
             <w:r>
               <w:rPr>
@@ -1079,7 +1079,7 @@
               <w:noProof/>
             </w:rPr>
           </w:pPr>
-          <w:hyperlink w:anchor="_Toc119191198" w:history="1">
+          <w:hyperlink w:anchor="_Toc119193990" w:history="1">
             <w:r>
               <w:rPr>
                 <w:rStyle w:val="Hipervnculo"/>
@@ -1106,7 +1106,7 @@
                 <w:noProof/>
                 <w:webHidden/>
               </w:rPr>
-              <w:instrText xml:space="preserve"> PAGEREF _Toc119191198 \h </w:instrText>
+              <w:instrText xml:space="preserve"> PAGEREF _Toc119193990 \h </w:instrText>
             </w:r>
             <w:r>
               <w:rPr>
@@ -1145,7 +1145,7 @@
               <w:noProof/>
             </w:rPr>
           </w:pPr>
-          <w:hyperlink w:anchor="_Toc119191199" w:history="1">
+          <w:hyperlink w:anchor="_Toc119193991" w:history="1">
             <w:r>
               <w:rPr>
                 <w:rStyle w:val="Hipervnculo"/>
@@ -1172,7 +1172,7 @@
                 <w:noProof/>
                 <w:webHidden/>
               </w:rPr>
-              <w:instrText xml:space="preserve"> PAGEREF _Toc119191199 \h </w:instrText>
+              <w:instrText xml:space="preserve"> PAGEREF _Toc119193991 \h </w:instrText>
             </w:r>
             <w:r>
               <w:rPr>
@@ -1211,7 +1211,7 @@
               <w:noProof/>
             </w:rPr>
           </w:pPr>
-          <w:hyperlink w:anchor="_Toc119191200" w:history="1">
+          <w:hyperlink w:anchor="_Toc119193992" w:history="1">
             <w:r>
               <w:rPr>
                 <w:rStyle w:val="Hipervnculo"/>
@@ -1238,7 +1238,7 @@
                 <w:noProof/>
                 <w:webHidden/>
               </w:rPr>
-              <w:instrText xml:space="preserve"> PAGEREF _Toc119191200 \h </w:instrText>
+              <w:instrText xml:space="preserve"> PAGEREF _Toc119193992 \h </w:instrText>
             </w:r>
             <w:r>
               <w:rPr>
@@ -1277,7 +1277,7 @@
               <w:noProof/>
             </w:rPr>
           </w:pPr>
-          <w:hyperlink w:anchor="_Toc119191201" w:history="1">
+          <w:hyperlink w:anchor="_Toc119193993" w:history="1">
             <w:r>
               <w:rPr>
                 <w:rStyle w:val="Hipervnculo"/>
@@ -1304,7 +1304,7 @@
                 <w:noProof/>
                 <w:webHidden/>
               </w:rPr>
-              <w:instrText xml:space="preserve"> PAGEREF _Toc119191201 \h </w:instrText>
+              <w:instrText xml:space="preserve"> PAGEREF _Toc119193993 \h </w:instrText>
             </w:r>
             <w:r>
               <w:rPr>
@@ -1343,7 +1343,7 @@
               <w:noProof/>
             </w:rPr>
           </w:pPr>
-          <w:hyperlink w:anchor="_Toc119191202" w:history="1">
+          <w:hyperlink w:anchor="_Toc119193994" w:history="1">
             <w:r>
               <w:rPr>
                 <w:rStyle w:val="Hipervnculo"/>
@@ -1370,7 +1370,7 @@
                 <w:noProof/>
                 <w:webHidden/>
               </w:rPr>
-              <w:instrText xml:space="preserve"> PAGEREF _Toc119191202 \h </w:instrText>
+              <w:instrText xml:space="preserve"> PAGEREF _Toc119193994 \h </w:instrText>
             </w:r>
             <w:r>
               <w:rPr>
@@ -1409,13 +1409,13 @@
               <w:noProof/>
             </w:rPr>
           </w:pPr>
-          <w:hyperlink w:anchor="_Toc119191203" w:history="1">
+          <w:hyperlink w:anchor="_Toc119193995" w:history="1">
             <w:r>
               <w:rPr>
                 <w:rStyle w:val="Hipervnculo"/>
                 <w:noProof/>
               </w:rPr>
-              <w:t>Anexos</w:t>
+              <w:t>Bibliografía</w:t>
             </w:r>
             <w:r>
               <w:rPr>
@@ -1436,7 +1436,7 @@
                 <w:noProof/>
                 <w:webHidden/>
               </w:rPr>
-              <w:instrText xml:space="preserve"> PAGEREF _Toc119191203 \h </w:instrText>
+              <w:instrText xml:space="preserve"> PAGEREF _Toc119193995 \h </w:instrText>
             </w:r>
             <w:r>
               <w:rPr>
@@ -1456,7 +1456,7 @@
                 <w:noProof/>
                 <w:webHidden/>
               </w:rPr>
-              <w:t>9</w:t>
+              <w:t>10</w:t>
             </w:r>
             <w:r>
               <w:rPr>
@@ -1475,13 +1475,13 @@
               <w:noProof/>
             </w:rPr>
           </w:pPr>
-          <w:hyperlink w:anchor="_Toc119191204" w:history="1">
+          <w:hyperlink w:anchor="_Toc119193996" w:history="1">
             <w:r>
               <w:rPr>
                 <w:rStyle w:val="Hipervnculo"/>
                 <w:noProof/>
               </w:rPr>
-              <w:t>Bibliografía</w:t>
+              <w:t>Conclusión</w:t>
             </w:r>
             <w:r>
               <w:rPr>
@@ -1502,7 +1502,7 @@
                 <w:noProof/>
                 <w:webHidden/>
               </w:rPr>
-              <w:instrText xml:space="preserve"> PAGEREF _Toc119191204 \h </w:instrText>
+              <w:instrText xml:space="preserve"> PAGEREF _Toc119193996 \h </w:instrText>
             </w:r>
             <w:r>
               <w:rPr>
@@ -1522,73 +1522,7 @@
                 <w:noProof/>
                 <w:webHidden/>
               </w:rPr>
-              <w:t>9</w:t>
-            </w:r>
-            <w:r>
-              <w:rPr>
-                <w:noProof/>
-                <w:webHidden/>
-              </w:rPr>
-              <w:fldChar w:fldCharType="end"/>
-            </w:r>
-          </w:hyperlink>
-        </w:p>
-        <w:p>
-          <w:pPr>
-            <w:pStyle w:val="TDC1"/>
-            <w:rPr>
-              <w:rFonts w:asciiTheme="minorHAnsi" w:eastAsiaTheme="minorEastAsia" w:hAnsiTheme="minorHAnsi" w:cstheme="minorBidi"/>
-              <w:noProof/>
-            </w:rPr>
-          </w:pPr>
-          <w:hyperlink w:anchor="_Toc119191205" w:history="1">
-            <w:r>
-              <w:rPr>
-                <w:rStyle w:val="Hipervnculo"/>
-                <w:noProof/>
-              </w:rPr>
-              <w:t>Conclusión</w:t>
-            </w:r>
-            <w:r>
-              <w:rPr>
-                <w:noProof/>
-                <w:webHidden/>
-              </w:rPr>
-              <w:tab/>
-            </w:r>
-            <w:r>
-              <w:rPr>
-                <w:noProof/>
-                <w:webHidden/>
-              </w:rPr>
-              <w:fldChar w:fldCharType="begin"/>
-            </w:r>
-            <w:r>
-              <w:rPr>
-                <w:noProof/>
-                <w:webHidden/>
-              </w:rPr>
-              <w:instrText xml:space="preserve"> PAGEREF _Toc119191205 \h </w:instrText>
-            </w:r>
-            <w:r>
-              <w:rPr>
-                <w:noProof/>
-                <w:webHidden/>
-              </w:rPr>
-            </w:r>
-            <w:r>
-              <w:rPr>
-                <w:noProof/>
-                <w:webHidden/>
-              </w:rPr>
-              <w:fldChar w:fldCharType="separate"/>
-            </w:r>
-            <w:r>
-              <w:rPr>
-                <w:noProof/>
-                <w:webHidden/>
-              </w:rPr>
-              <w:t>9</w:t>
+              <w:t>11</w:t>
             </w:r>
             <w:r>
               <w:rPr>
@@ -1627,7 +1561,7 @@
       <w:pPr>
         <w:pStyle w:val="Ttulo1"/>
       </w:pPr>
-      <w:bookmarkStart w:id="2" w:name="_Toc119191194"/>
+      <w:bookmarkStart w:id="2" w:name="_Toc119193986"/>
       <w:r>
         <w:lastRenderedPageBreak/>
         <w:t>Introducción</w:t>
@@ -1687,7 +1621,7 @@
       <w:pPr>
         <w:pStyle w:val="Ttulo1"/>
       </w:pPr>
-      <w:bookmarkStart w:id="3" w:name="_Toc119191195"/>
+      <w:bookmarkStart w:id="3" w:name="_Toc119193987"/>
       <w:r>
         <w:lastRenderedPageBreak/>
         <w:t>Problemática</w:t>
@@ -1731,7 +1665,15 @@
         <w:t xml:space="preserve">hace un </w:t>
       </w:r>
       <w:r>
-        <w:t xml:space="preserve"> par de años, las personas encerradas en sus hogares con nada mas que su mente, provocó un desatado caos en sentido de salud psicológica, gracias al incremento de pacientes</w:t>
+        <w:t xml:space="preserve"> par de años, las personas encerradas en sus hogares con nada </w:t>
+      </w:r>
+      <w:proofErr w:type="spellStart"/>
+      <w:r>
+        <w:t>mas</w:t>
+      </w:r>
+      <w:proofErr w:type="spellEnd"/>
+      <w:r>
+        <w:t xml:space="preserve"> que su mente, provocó un desatado caos en sentido de salud psicológica, gracias al incremento de pacientes</w:t>
       </w:r>
       <w:r>
         <w:t>,</w:t>
@@ -1746,7 +1688,15 @@
         <w:t xml:space="preserve">, </w:t>
       </w:r>
       <w:r>
-        <w:t xml:space="preserve">forzando a los psicólogos a mantener demasiados informes de pacientes lo que hacia que hubiera mucho material frágil, el cual podía ser fácilmente perdido o dañado. </w:t>
+        <w:t xml:space="preserve">forzando a los psicólogos a mantener demasiados informes de pacientes lo que </w:t>
+      </w:r>
+      <w:proofErr w:type="spellStart"/>
+      <w:r>
+        <w:t>hacia</w:t>
+      </w:r>
+      <w:proofErr w:type="spellEnd"/>
+      <w:r>
+        <w:t xml:space="preserve"> que hubiera mucho material frágil, el cual podía ser fácilmente perdido o dañado. </w:t>
       </w:r>
     </w:p>
     <w:p>
@@ -1810,7 +1760,7 @@
       <w:pPr>
         <w:pStyle w:val="Ttulo1"/>
       </w:pPr>
-      <w:bookmarkStart w:id="4" w:name="_Toc119191196"/>
+      <w:bookmarkStart w:id="4" w:name="_Toc119193988"/>
       <w:r>
         <w:lastRenderedPageBreak/>
         <w:t>Desarrollo</w:t>
@@ -1821,7 +1771,7 @@
       <w:pPr>
         <w:pStyle w:val="Ttulo2"/>
       </w:pPr>
-      <w:bookmarkStart w:id="5" w:name="_Toc119191197"/>
+      <w:bookmarkStart w:id="5" w:name="_Toc119193989"/>
       <w:r>
         <w:t>¿Qué es C + +?</w:t>
       </w:r>
@@ -1983,7 +1933,7 @@
         </w:tabs>
         <w:spacing w:after="100"/>
       </w:pPr>
-      <w:bookmarkStart w:id="6" w:name="_Toc119191198"/>
+      <w:bookmarkStart w:id="6" w:name="_Toc119193990"/>
       <w:r>
         <w:lastRenderedPageBreak/>
         <w:t>Ventajas del lenguaje</w:t>
@@ -2197,7 +2147,7 @@
       <w:pPr>
         <w:pStyle w:val="Ttulo2"/>
       </w:pPr>
-      <w:bookmarkStart w:id="7" w:name="_Toc119191199"/>
+      <w:bookmarkStart w:id="7" w:name="_Toc119193991"/>
       <w:r>
         <w:lastRenderedPageBreak/>
         <w:t>Desventajas del lenguaje</w:t>
@@ -2288,7 +2238,7 @@
       <w:pPr>
         <w:pStyle w:val="Ttulo2"/>
       </w:pPr>
-      <w:bookmarkStart w:id="8" w:name="_Toc119191200"/>
+      <w:bookmarkStart w:id="8" w:name="_Toc119193992"/>
       <w:r>
         <w:lastRenderedPageBreak/>
         <w:t>Usos en la vida real</w:t>
@@ -2348,7 +2298,25 @@
         <w:t>respuestas</w:t>
       </w:r>
       <w:r>
-        <w:t xml:space="preserve"> le sumara una cierta cantidad de puntaje a su diagnostico dependiendo de la importancia que tiene esta para el diagnóstico final, así entregando un resultado mas detallado dependiendo del puntaje obtenido, siendo así cada puntaje tendrá un diagnostico diferente. </w:t>
+        <w:t xml:space="preserve"> le sumara una cierta cantidad de puntaje a su </w:t>
+      </w:r>
+      <w:r>
+        <w:t>diagnóstico</w:t>
+      </w:r>
+      <w:r>
+        <w:t xml:space="preserve"> dependiendo de la importancia que tiene esta para el diagnóstico final, así entregando un resultado </w:t>
+      </w:r>
+      <w:r>
+        <w:t>más</w:t>
+      </w:r>
+      <w:r>
+        <w:t xml:space="preserve"> detallado dependiendo del puntaje obtenido, siendo así cada puntaje tendrá un </w:t>
+      </w:r>
+      <w:r>
+        <w:t>diagnóstico</w:t>
+      </w:r>
+      <w:r>
+        <w:t xml:space="preserve"> diferente. </w:t>
       </w:r>
     </w:p>
     <w:p>
@@ -2356,7 +2324,13 @@
         <w:jc w:val="left"/>
       </w:pPr>
       <w:r>
-        <w:t>Homólogamente queremos que el programa no sólo sirva en el ámbito psicológico, sino más allá, permitiendo que sea utilizado a manera de encuesta para cualquier empresa, dando diagnósticos de calidad de productos o con encuestas de satisfacción de clientes.</w:t>
+        <w:t>Homólogamente queremos que el programa no sólo sirva en el ámbito psicológico, sino más allá, permitiendo que sea utilizado a manera de encuesta para cualquier empresa, dando diagnósticos de calidad de productos o con encuestas de satisfacción de clientes</w:t>
+      </w:r>
+      <w:r>
+        <w:t xml:space="preserve">, </w:t>
+      </w:r>
+      <w:r>
+        <w:t>con un fácil entendimiento para cualquier individuo que utilice el programa, así entregando un producto multifuncional para cualquier área que requiera de una encuesta que resguarde información.</w:t>
       </w:r>
     </w:p>
     <w:p>
@@ -2397,7 +2371,7 @@
           <w:color w:val="000000" w:themeColor="text1"/>
         </w:rPr>
       </w:pPr>
-      <w:bookmarkStart w:id="9" w:name="_Toc119191201"/>
+      <w:bookmarkStart w:id="9" w:name="_Toc119193993"/>
       <w:r>
         <w:rPr>
           <w:color w:val="000000" w:themeColor="text1"/>
@@ -2431,7 +2405,15 @@
         <w:t xml:space="preserve">. </w:t>
       </w:r>
       <w:r>
-        <w:t xml:space="preserve">La notación que se utilizará en el programa es Pascal Case, lo cual significa que en cada palabra, el inicio </w:t>
+        <w:t xml:space="preserve">La notación que se utilizará en el programa es Pascal Case, lo cual significa </w:t>
+      </w:r>
+      <w:proofErr w:type="gramStart"/>
+      <w:r>
+        <w:t>que</w:t>
+      </w:r>
+      <w:proofErr w:type="gramEnd"/>
+      <w:r>
+        <w:t xml:space="preserve"> en cada palabra, el inicio </w:t>
       </w:r>
       <w:r>
         <w:t xml:space="preserve">será con una mayúscula, por ejemplo, si la variable hace referencia a un número de serie, quedaría como </w:t>
@@ -2441,7 +2423,23 @@
           <w:i/>
           <w:iCs/>
         </w:rPr>
-        <w:t>“NumeroSerie”</w:t>
+        <w:t>“</w:t>
+      </w:r>
+      <w:proofErr w:type="spellStart"/>
+      <w:r>
+        <w:rPr>
+          <w:i/>
+          <w:iCs/>
+        </w:rPr>
+        <w:t>NumeroSerie</w:t>
+      </w:r>
+      <w:proofErr w:type="spellEnd"/>
+      <w:r>
+        <w:rPr>
+          <w:i/>
+          <w:iCs/>
+        </w:rPr>
+        <w:t>”</w:t>
       </w:r>
       <w:r>
         <w:rPr>
@@ -2490,7 +2488,7 @@
           <w:color w:val="000000" w:themeColor="text1"/>
         </w:rPr>
       </w:pPr>
-      <w:bookmarkStart w:id="11" w:name="_Toc119191202"/>
+      <w:bookmarkStart w:id="11" w:name="_Toc119193994"/>
       <w:r>
         <w:rPr>
           <w:color w:val="000000" w:themeColor="text1"/>
@@ -2508,7 +2506,6 @@
           <w:szCs w:val="32"/>
         </w:rPr>
       </w:pPr>
-      <w:bookmarkStart w:id="12" w:name="_Toc119191204"/>
       <w:r>
         <w:br w:type="page"/>
       </w:r>
@@ -2518,6 +2515,7 @@
         <w:pStyle w:val="Ttulo1"/>
         <w:jc w:val="left"/>
       </w:pPr>
+      <w:bookmarkStart w:id="12" w:name="_Toc119193995"/>
       <w:r>
         <w:lastRenderedPageBreak/>
         <w:t>Bibliografía</w:t>
@@ -2554,7 +2552,6 @@
           <w:szCs w:val="32"/>
         </w:rPr>
       </w:pPr>
-      <w:bookmarkStart w:id="13" w:name="_Toc119191205"/>
       <w:r>
         <w:br w:type="page"/>
       </w:r>
@@ -2564,6 +2561,7 @@
         <w:pStyle w:val="Ttulo1"/>
         <w:jc w:val="left"/>
       </w:pPr>
+      <w:bookmarkStart w:id="13" w:name="_Toc119193996"/>
       <w:r>
         <w:lastRenderedPageBreak/>
         <w:t>Conclusión</w:t>

</xml_diff>

<commit_message>
UPDATE informe - base de datos
</commit_message>
<xml_diff>
--- a/informe.docx
+++ b/informe.docx
@@ -138,7 +138,7 @@
                               <a:avLst/>
                             </a:prstGeom>
                             <a:blipFill rotWithShape="1">
-                              <a:blip r:embed="rId7">
+                              <a:blip r:embed="rId8">
                                 <a:alphaModFix/>
                               </a:blip>
                               <a:stretch>
@@ -192,7 +192,7 @@
                     <v:path arrowok="t" o:extrusionok="f"/>
                   </v:shape>
                   <v:rect id="Rectángulo 4" o:spid="_x0000_s1030" style="position:absolute;width:73152;height:12161;visibility:visible;mso-wrap-style:square;v-text-anchor:middle" o:gfxdata="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" stroked="f">
-                    <v:fill r:id="rId8" o:title="" recolor="t" rotate="t" type="frame"/>
+                    <v:fill r:id="rId9" o:title="" recolor="t" rotate="t" type="frame"/>
                     <v:textbox inset="2.53958mm,2.53958mm,2.53958mm,2.53958mm">
                       <w:txbxContent>
                         <w:p>
@@ -591,7 +591,7 @@
                     <pic:cNvPicPr preferRelativeResize="0"/>
                   </pic:nvPicPr>
                   <pic:blipFill>
-                    <a:blip r:embed="rId9"/>
+                    <a:blip r:embed="rId10"/>
                     <a:srcRect/>
                     <a:stretch>
                       <a:fillRect/>
@@ -639,7 +639,7 @@
                     <pic:cNvPicPr preferRelativeResize="0"/>
                   </pic:nvPicPr>
                   <pic:blipFill>
-                    <a:blip r:embed="rId10"/>
+                    <a:blip r:embed="rId11"/>
                     <a:srcRect/>
                     <a:stretch>
                       <a:fillRect/>
@@ -687,7 +687,7 @@
                     <pic:cNvPicPr preferRelativeResize="0"/>
                   </pic:nvPicPr>
                   <pic:blipFill>
-                    <a:blip r:embed="rId11"/>
+                    <a:blip r:embed="rId12"/>
                     <a:srcRect/>
                     <a:stretch>
                       <a:fillRect/>
@@ -2327,10 +2327,7 @@
         <w:t>Homólogamente queremos que el programa no sólo sirva en el ámbito psicológico, sino más allá, permitiendo que sea utilizado a manera de encuesta para cualquier empresa, dando diagnósticos de calidad de productos o con encuestas de satisfacción de clientes</w:t>
       </w:r>
       <w:r>
-        <w:t xml:space="preserve">, </w:t>
-      </w:r>
-      <w:r>
-        <w:t>con un fácil entendimiento para cualquier individuo que utilice el programa, así entregando un producto multifuncional para cualquier área que requiera de una encuesta que resguarde información.</w:t>
+        <w:t>, con un fácil entendimiento para cualquier individuo que utilice el programa, así entregando un producto multifuncional para cualquier área que requiera de una encuesta que resguarde información.</w:t>
       </w:r>
     </w:p>
     <w:p>
@@ -2383,6 +2380,9 @@
     </w:p>
     <w:p/>
     <w:p>
+      <w:pPr>
+        <w:ind w:firstLine="720"/>
+      </w:pPr>
       <w:r>
         <w:t xml:space="preserve">Debido </w:t>
       </w:r>
@@ -2396,22 +2396,52 @@
         <w:t>de texto</w:t>
       </w:r>
       <w:r>
-        <w:t xml:space="preserve">, estos archivos serán fácilmente manipulados desde la consola. Nuestro programa tiene un archivo de instrucciones para el correcto funcionamiento </w:t>
+        <w:t>,</w:t>
+      </w:r>
+      <w:r>
+        <w:t xml:space="preserve"> los que serán almacenados en el mismo PC donde se ejecute el código los cuales </w:t>
+      </w:r>
+      <w:r>
+        <w:t>serán fácilmente mani</w:t>
+      </w:r>
+      <w:r>
+        <w:t>pulables</w:t>
+      </w:r>
+      <w:r>
+        <w:t xml:space="preserve"> desde la consola. </w:t>
+      </w:r>
+    </w:p>
+    <w:p>
+      <w:r>
+        <w:t xml:space="preserve">Nuestro programa tiene un archivo de instrucciones para el correcto funcionamiento </w:t>
       </w:r>
       <w:r>
         <w:t>de este</w:t>
       </w:r>
       <w:r>
+        <w:t>(“README”), la cual explica de forma detallada los pasos que se deberán realizar para poder ejecutar el código y que funcione de manera correcta</w:t>
+      </w:r>
+      <w:r>
         <w:t xml:space="preserve">. </w:t>
       </w:r>
       <w:r>
-        <w:t xml:space="preserve">La notación que se utilizará en el programa es Pascal Case, lo cual significa </w:t>
-      </w:r>
-      <w:proofErr w:type="gramStart"/>
-      <w:r>
-        <w:t>que</w:t>
-      </w:r>
-      <w:proofErr w:type="gramEnd"/>
+        <w:t xml:space="preserve">La notación que se utilizará en </w:t>
+      </w:r>
+      <w:r>
+        <w:t xml:space="preserve">este </w:t>
+      </w:r>
+      <w:r>
+        <w:t xml:space="preserve">programa </w:t>
+      </w:r>
+      <w:r>
+        <w:t>será la</w:t>
+      </w:r>
+      <w:r>
+        <w:t xml:space="preserve"> Pascal Case, lo cual significa </w:t>
+      </w:r>
+      <w:r>
+        <w:t>que,</w:t>
+      </w:r>
       <w:r>
         <w:t xml:space="preserve"> en cada palabra, el inicio </w:t>
       </w:r>
@@ -2423,30 +2453,17 @@
           <w:i/>
           <w:iCs/>
         </w:rPr>
-        <w:t>“</w:t>
-      </w:r>
-      <w:proofErr w:type="spellStart"/>
+        <w:t>“NumeroSerie”</w:t>
+      </w:r>
       <w:r>
         <w:rPr>
           <w:i/>
           <w:iCs/>
         </w:rPr>
-        <w:t>NumeroSerie</w:t>
-      </w:r>
-      <w:proofErr w:type="spellEnd"/>
-      <w:r>
-        <w:rPr>
-          <w:i/>
-          <w:iCs/>
-        </w:rPr>
-        <w:t>”</w:t>
-      </w:r>
-      <w:r>
-        <w:rPr>
-          <w:i/>
-          <w:iCs/>
-        </w:rPr>
         <w:t>.</w:t>
+      </w:r>
+      <w:r>
+        <w:t xml:space="preserve"> Haciendo así que se identifique de mejor manera.</w:t>
       </w:r>
       <w:ins w:id="10" w:author="_ Benja _" w:date="2022-11-13T00:49:00Z">
         <w:r>
@@ -2527,7 +2544,7 @@
       <w:r>
         <w:t>-</w:t>
       </w:r>
-      <w:hyperlink r:id="rId12" w:anchor="search-informatica&amp;position-3&amp;results-92&amp;rs=search" w:history="1">
+      <w:hyperlink r:id="rId13" w:anchor="search-informatica&amp;position-3&amp;results-92&amp;rs=search" w:history="1">
         <w:r>
           <w:rPr>
             <w:rStyle w:val="Hipervnculo"/>
@@ -2569,7 +2586,7 @@
       <w:bookmarkEnd w:id="13"/>
     </w:p>
     <w:sectPr>
-      <w:footerReference w:type="default" r:id="rId13"/>
+      <w:footerReference w:type="default" r:id="rId14"/>
       <w:pgSz w:w="12240" w:h="15840"/>
       <w:pgMar w:top="1417" w:right="1701" w:bottom="1417" w:left="1701" w:header="708" w:footer="708" w:gutter="0"/>
       <w:pgNumType w:start="0"/>
@@ -3999,6 +4016,10 @@
 </go:gDocsCustomXmlDataStorage>
 </file>
 
+<file path=customXml/item2.xml><?xml version="1.0" encoding="utf-8"?>
+<b:Sources xmlns:b="http://schemas.openxmlformats.org/officeDocument/2006/bibliography" xmlns="http://schemas.openxmlformats.org/officeDocument/2006/bibliography" SelectedStyle="\APASixthEditionOfficeOnline.xsl" StyleName="APA" Version="6"/>
+</file>
+
 <file path=customXml/itemProps1.xml><?xml version="1.0" encoding="utf-8"?>
 <ds:datastoreItem xmlns:ds="http://schemas.openxmlformats.org/officeDocument/2006/customXml" ds:itemID="{11111111-1234-1234-1234-123412341234}">
   <ds:schemaRefs>
@@ -4006,4 +4027,12 @@
     <ds:schemaRef ds:uri="http://schemas.openxmlformats.org/officeDocument/2006/relationships"/>
   </ds:schemaRefs>
 </ds:datastoreItem>
+</file>
+
+<file path=customXml/itemProps2.xml><?xml version="1.0" encoding="utf-8"?>
+<ds:datastoreItem xmlns:ds="http://schemas.openxmlformats.org/officeDocument/2006/customXml" ds:itemID="{D78BE4B2-5353-47F2-B8C8-FBFB2FC44488}">
+  <ds:schemaRefs>
+    <ds:schemaRef ds:uri="http://schemas.openxmlformats.org/officeDocument/2006/bibliography"/>
+  </ds:schemaRefs>
+</ds:datastoreItem>
 </file>
</xml_diff>

<commit_message>
UPDATE informe - Texto justificado
</commit_message>
<xml_diff>
--- a/informe.docx
+++ b/informe.docx
@@ -1576,7 +1576,6 @@
     <w:p>
       <w:pPr>
         <w:ind w:firstLine="720"/>
-        <w:jc w:val="left"/>
       </w:pPr>
       <w:r>
         <w:t>En el presente informe se realizará la investigación sobre nuestro proyecto</w:t>
@@ -1592,9 +1591,6 @@
       </w:r>
     </w:p>
     <w:p>
-      <w:pPr>
-        <w:jc w:val="left"/>
-      </w:pPr>
       <w:r>
         <w:t>Nuestro programa será realizado en el lenguaje de programación C++ el cual visitaremos a profundidad, conociendo las ventajas y desventajas de lenguaje</w:t>
       </w:r>
@@ -1629,17 +1625,11 @@
       <w:bookmarkEnd w:id="3"/>
     </w:p>
     <w:p>
-      <w:pPr>
-        <w:jc w:val="left"/>
-      </w:pPr>
       <w:r>
         <w:tab/>
       </w:r>
     </w:p>
     <w:p>
-      <w:pPr>
-        <w:jc w:val="left"/>
-      </w:pPr>
       <w:r>
         <w:t>La psicología se trata de una ciencia que se encarga de indagar la mente del ser humano y, por consiguiente, su conducta, separando objetivamente su estado mental y su comportamiento, de manera que se puedan explicar detalladamente cómo es el funcionamiento de esa área cognitiva del cerebro, encontrar el origen de los fenómenos mentales que se puedan presentar en el ser humano genéticamente o por motivos ajenos a su voluntad y elaborar una serie de elementos o leyes que puedan regularlos</w:t>
       </w:r>
@@ -1700,9 +1690,6 @@
       </w:r>
     </w:p>
     <w:p>
-      <w:pPr>
-        <w:jc w:val="left"/>
-      </w:pPr>
       <w:r>
         <w:t>Por es</w:t>
       </w:r>
@@ -1786,7 +1773,6 @@
     <w:p>
       <w:pPr>
         <w:ind w:firstLine="720"/>
-        <w:jc w:val="left"/>
       </w:pPr>
       <w:r>
         <w:t>Es un lenguaje de programación multiparadigma diseñado por Bjarne Stroustrup en el año 1979. Luego de cuatro décadas sigue siendo uno de los favoritos por la comunidad de programadores para crear aplicaciones diversas.</w:t>
@@ -1795,7 +1781,6 @@
     <w:p>
       <w:pPr>
         <w:ind w:firstLine="720"/>
-        <w:jc w:val="left"/>
       </w:pPr>
       <w:r>
         <w:t>Es oportuno mencionar que C++ es una extensión del lenguaje C, por ello incorpora varias características sofisticadas no incluidas en su predecesor. Lo interesante de este lenguaje es que permite la separación de un programa en módulos, lo que facilita la compilación independiente.</w:t>
@@ -1804,16 +1789,12 @@
     <w:p>
       <w:pPr>
         <w:ind w:firstLine="720"/>
-        <w:jc w:val="left"/>
       </w:pPr>
       <w:r>
         <w:t>Además, su biblioteca soporta funciones, objetos, listas, colas, pilas, vectores, arreglos, etc. Incluso puede ser usado en entornos de desarrollo (IDE) para codificar, compilar, probar y ejecutar el programa.</w:t>
       </w:r>
     </w:p>
     <w:p>
-      <w:pPr>
-        <w:jc w:val="left"/>
-      </w:pPr>
       <w:r>
         <w:t xml:space="preserve">Este lenguaje de programación es usado para desarrollar aplicaciones </w:t>
       </w:r>
@@ -1825,58 +1806,36 @@
       </w:r>
     </w:p>
     <w:p>
-      <w:pPr>
-        <w:jc w:val="left"/>
-      </w:pPr>
       <w:r>
         <w:t>-Gestores de bases de datos.</w:t>
       </w:r>
     </w:p>
     <w:p>
-      <w:pPr>
-        <w:jc w:val="left"/>
-      </w:pPr>
       <w:r>
         <w:t>-Navegadores.</w:t>
       </w:r>
     </w:p>
     <w:p>
-      <w:pPr>
-        <w:jc w:val="left"/>
-      </w:pPr>
       <w:r>
         <w:t>-Aplicaciones móviles.</w:t>
       </w:r>
     </w:p>
     <w:p>
-      <w:pPr>
-        <w:jc w:val="left"/>
-      </w:pPr>
       <w:r>
         <w:t>-Sistemas operativos.</w:t>
       </w:r>
     </w:p>
     <w:p>
-      <w:pPr>
-        <w:jc w:val="left"/>
-      </w:pPr>
       <w:r>
         <w:t>-Editores de textos.</w:t>
       </w:r>
     </w:p>
     <w:p>
-      <w:pPr>
-        <w:jc w:val="left"/>
-      </w:pPr>
       <w:r>
         <w:t>-Otros lenguajes de programación como Java y JavaScript.</w:t>
       </w:r>
     </w:p>
-    <w:p>
-      <w:pPr>
-        <w:jc w:val="left"/>
-      </w:pPr>
-    </w:p>
+    <w:p/>
     <w:p>
       <w:pPr>
         <w:pStyle w:val="Ttulo2"/>
@@ -1962,7 +1921,6 @@
           <w:tab w:val="right" w:pos="8828"/>
         </w:tabs>
         <w:spacing w:after="100"/>
-        <w:jc w:val="left"/>
       </w:pPr>
       <w:r>
         <w:t>Existen varias ventajas al usar el lenguaje C++, los cuales son:</w:t>
@@ -1974,7 +1932,6 @@
           <w:tab w:val="right" w:pos="8828"/>
         </w:tabs>
         <w:spacing w:after="100"/>
-        <w:jc w:val="left"/>
       </w:pPr>
       <w:r>
         <w:rPr>
@@ -1992,7 +1949,6 @@
           <w:tab w:val="right" w:pos="8828"/>
         </w:tabs>
         <w:spacing w:after="100"/>
-        <w:jc w:val="left"/>
       </w:pPr>
       <w:r>
         <w:rPr>
@@ -2010,7 +1966,6 @@
           <w:tab w:val="right" w:pos="8828"/>
         </w:tabs>
         <w:spacing w:after="100"/>
-        <w:jc w:val="left"/>
       </w:pPr>
       <w:r>
         <w:rPr>
@@ -2028,7 +1983,6 @@
           <w:tab w:val="right" w:pos="8828"/>
         </w:tabs>
         <w:spacing w:after="100"/>
-        <w:jc w:val="left"/>
       </w:pPr>
       <w:r>
         <w:rPr>
@@ -2046,7 +2000,6 @@
           <w:tab w:val="right" w:pos="8828"/>
         </w:tabs>
         <w:spacing w:after="100"/>
-        <w:jc w:val="left"/>
       </w:pPr>
       <w:r>
         <w:rPr>
@@ -2064,7 +2017,6 @@
           <w:tab w:val="right" w:pos="8828"/>
         </w:tabs>
         <w:spacing w:after="100"/>
-        <w:jc w:val="left"/>
       </w:pPr>
       <w:r>
         <w:rPr>
@@ -2082,7 +2034,6 @@
           <w:tab w:val="right" w:pos="8828"/>
         </w:tabs>
         <w:spacing w:after="100"/>
-        <w:jc w:val="left"/>
       </w:pPr>
       <w:r>
         <w:rPr>
@@ -2100,7 +2051,6 @@
           <w:tab w:val="right" w:pos="8828"/>
         </w:tabs>
         <w:spacing w:after="100"/>
-        <w:jc w:val="left"/>
       </w:pPr>
       <w:r>
         <w:rPr>
@@ -2118,7 +2068,6 @@
           <w:tab w:val="right" w:pos="8828"/>
         </w:tabs>
         <w:spacing w:after="100"/>
-        <w:jc w:val="left"/>
       </w:pPr>
       <w:r>
         <w:rPr>
@@ -2163,9 +2112,6 @@
       </w:pPr>
     </w:p>
     <w:p>
-      <w:pPr>
-        <w:jc w:val="left"/>
-      </w:pPr>
       <w:r>
         <w:rPr>
           <w:b/>
@@ -2178,9 +2124,6 @@
       </w:r>
     </w:p>
     <w:p>
-      <w:pPr>
-        <w:jc w:val="left"/>
-      </w:pPr>
       <w:r>
         <w:rPr>
           <w:b/>
@@ -2193,9 +2136,6 @@
       </w:r>
     </w:p>
     <w:p>
-      <w:pPr>
-        <w:jc w:val="left"/>
-      </w:pPr>
       <w:r>
         <w:rPr>
           <w:b/>
@@ -2208,9 +2148,6 @@
       </w:r>
     </w:p>
     <w:p>
-      <w:pPr>
-        <w:jc w:val="left"/>
-      </w:pPr>
       <w:r>
         <w:rPr>
           <w:b/>
@@ -2247,9 +2184,6 @@
     </w:p>
     <w:p/>
     <w:p>
-      <w:pPr>
-        <w:jc w:val="left"/>
-      </w:pPr>
       <w:r>
         <w:t xml:space="preserve">El programa que realizamos en conjunto tiene un uso en el área de trabajo de la consulta de un psicólogo, ya que a estos les haría más cómodo poder realizar este tipo de encuestas mediante un programa que </w:t>
       </w:r>
@@ -2288,9 +2222,6 @@
       </w:r>
     </w:p>
     <w:p>
-      <w:pPr>
-        <w:jc w:val="left"/>
-      </w:pPr>
       <w:r>
         <w:t xml:space="preserve">El programa le realizara al paciente una serie de preguntas las cuales este deberá responder con las alternativas que le proporcionara el psicólogo, cada una de estas </w:t>
       </w:r>
@@ -2320,9 +2251,6 @@
       </w:r>
     </w:p>
     <w:p>
-      <w:pPr>
-        <w:jc w:val="left"/>
-      </w:pPr>
       <w:r>
         <w:t>Homólogamente queremos que el programa no sólo sirva en el ámbito psicológico, sino más allá, permitiendo que sea utilizado a manera de encuesta para cualquier empresa, dando diagnósticos de calidad de productos o con encuestas de satisfacción de clientes</w:t>
       </w:r>
@@ -2378,10 +2306,15 @@
       </w:r>
       <w:bookmarkEnd w:id="9"/>
     </w:p>
-    <w:p/>
+    <w:p>
+      <w:pPr>
+        <w:jc w:val="left"/>
+      </w:pPr>
+    </w:p>
     <w:p>
       <w:pPr>
         <w:ind w:firstLine="720"/>
+        <w:jc w:val="left"/>
       </w:pPr>
       <w:r>
         <w:t xml:space="preserve">Debido </w:t>
@@ -2412,6 +2345,9 @@
       </w:r>
     </w:p>
     <w:p>
+      <w:pPr>
+        <w:jc w:val="left"/>
+      </w:pPr>
       <w:r>
         <w:t xml:space="preserve">Nuestro programa tiene un archivo de instrucciones para el correcto funcionamiento </w:t>
       </w:r>
@@ -4281,28 +4217,28 @@
 </file>
 
 <file path=customXml/item1.xml><?xml version="1.0" encoding="utf-8"?>
-<b:Sources xmlns:b="http://schemas.openxmlformats.org/officeDocument/2006/bibliography" xmlns="http://schemas.openxmlformats.org/officeDocument/2006/bibliography" SelectedStyle="\APASixthEditionOfficeOnline.xsl" StyleName="APA" Version="6"/>
-</file>
-
-<file path=customXml/item2.xml><?xml version="1.0" encoding="utf-8"?>
 <go:gDocsCustomXmlDataStorage xmlns:go="http://customooxmlschemas.google.com/" xmlns:r="http://schemas.openxmlformats.org/officeDocument/2006/relationships">
   <go:docsCustomData xmlns:go="http://customooxmlschemas.google.com/" roundtripDataSignature="AMtx7mjoFmfKyKonLX+JTpQ6qPttfuv+dA==">AMUW2mXN/M4LHPdA8f6fqs4c3UUCgm2eUnRTxqVDF17VhUtl2c94pv3R/GI3SU/uKdTj83bJEnmZgqTXmAIdgsa+gFpwV2xsdb8fhwzbrmC1S5/9+9yaLaBzM0B4tM3Ve8cyTvZiGaNRl5hFJ9mJUvmN1Drfgv2B6QtA0u9oLrPmXN7TgqRmitwoIwS/RbXhkV9nSOJG6vpcNwPgcOc/R51lXzfXlPZybOH85qEwJJ0K+A5CIFwf2nBw0p2qQASWgaXYmtb2lw2zxE8ZBSMD3+Lewvxp0DbGqLg/yvq+FLrLuGaaaUhsBC4HmPTR7tjF75Xy7SM6r/OyxyMgfnev662TBAyf2u56vw==</go:docsCustomData>
 </go:gDocsCustomXmlDataStorage>
 </file>
 
-<file path=customXml/itemProps1.xml><?xml version="1.0" encoding="utf-8"?>
-<ds:datastoreItem xmlns:ds="http://schemas.openxmlformats.org/officeDocument/2006/customXml" ds:itemID="{D78BE4B2-5353-47F2-B8C8-FBFB2FC44488}">
-  <ds:schemaRefs>
-    <ds:schemaRef ds:uri="http://schemas.openxmlformats.org/officeDocument/2006/bibliography"/>
-  </ds:schemaRefs>
-</ds:datastoreItem>
+<file path=customXml/item2.xml><?xml version="1.0" encoding="utf-8"?>
+<b:Sources xmlns:b="http://schemas.openxmlformats.org/officeDocument/2006/bibliography" xmlns="http://schemas.openxmlformats.org/officeDocument/2006/bibliography" SelectedStyle="\APASixthEditionOfficeOnline.xsl" StyleName="APA" Version="6"/>
 </file>
 
-<file path=customXml/itemProps2.xml><?xml version="1.0" encoding="utf-8"?>
+<file path=customXml/itemProps1.xml><?xml version="1.0" encoding="utf-8"?>
 <ds:datastoreItem xmlns:ds="http://schemas.openxmlformats.org/officeDocument/2006/customXml" ds:itemID="{11111111-1234-1234-1234-123412341234}">
   <ds:schemaRefs>
     <ds:schemaRef ds:uri="http://customooxmlschemas.google.com/"/>
     <ds:schemaRef ds:uri="http://schemas.openxmlformats.org/officeDocument/2006/relationships"/>
   </ds:schemaRefs>
 </ds:datastoreItem>
+</file>
+
+<file path=customXml/itemProps2.xml><?xml version="1.0" encoding="utf-8"?>
+<ds:datastoreItem xmlns:ds="http://schemas.openxmlformats.org/officeDocument/2006/customXml" ds:itemID="{D78BE4B2-5353-47F2-B8C8-FBFB2FC44488}">
+  <ds:schemaRefs>
+    <ds:schemaRef ds:uri="http://schemas.openxmlformats.org/officeDocument/2006/bibliography"/>
+  </ds:schemaRefs>
+</ds:datastoreItem>
 </file>
</xml_diff>

<commit_message>
UPDATE informe - Modificacion a base de datos
</commit_message>
<xml_diff>
--- a/informe.docx
+++ b/informe.docx
@@ -715,7 +715,7 @@
         <w:pStyle w:val="Ttulo1"/>
       </w:pPr>
       <w:bookmarkStart w:id="0" w:name="_heading=h.vxkb1z2vxov6" w:colFirst="0" w:colLast="0"/>
-      <w:bookmarkStart w:id="1" w:name="_Toc119193985"/>
+      <w:bookmarkStart w:id="1" w:name="_Toc119408677"/>
       <w:bookmarkEnd w:id="0"/>
       <w:r>
         <w:lastRenderedPageBreak/>
@@ -738,6 +738,7 @@
             <w:rPr>
               <w:rFonts w:asciiTheme="minorHAnsi" w:eastAsiaTheme="minorEastAsia" w:hAnsiTheme="minorHAnsi" w:cstheme="minorBidi"/>
               <w:noProof/>
+              <w:lang w:eastAsia="zh-CN"/>
             </w:rPr>
           </w:pPr>
           <w:r>
@@ -749,7 +750,7 @@
           <w:r>
             <w:fldChar w:fldCharType="separate"/>
           </w:r>
-          <w:hyperlink w:anchor="_Toc119193985" w:history="1">
+          <w:hyperlink w:anchor="_Toc119408677" w:history="1">
             <w:r>
               <w:rPr>
                 <w:rStyle w:val="Hipervnculo"/>
@@ -776,7 +777,7 @@
                 <w:noProof/>
                 <w:webHidden/>
               </w:rPr>
-              <w:instrText xml:space="preserve"> PAGEREF _Toc119193985 \h </w:instrText>
+              <w:instrText xml:space="preserve"> PAGEREF _Toc119408677 \h </w:instrText>
             </w:r>
             <w:r>
               <w:rPr>
@@ -813,9 +814,10 @@
             <w:rPr>
               <w:rFonts w:asciiTheme="minorHAnsi" w:eastAsiaTheme="minorEastAsia" w:hAnsiTheme="minorHAnsi" w:cstheme="minorBidi"/>
               <w:noProof/>
+              <w:lang w:eastAsia="zh-CN"/>
             </w:rPr>
           </w:pPr>
-          <w:hyperlink w:anchor="_Toc119193986" w:history="1">
+          <w:hyperlink w:anchor="_Toc119408678" w:history="1">
             <w:r>
               <w:rPr>
                 <w:rStyle w:val="Hipervnculo"/>
@@ -842,7 +844,7 @@
                 <w:noProof/>
                 <w:webHidden/>
               </w:rPr>
-              <w:instrText xml:space="preserve"> PAGEREF _Toc119193986 \h </w:instrText>
+              <w:instrText xml:space="preserve"> PAGEREF _Toc119408678 \h </w:instrText>
             </w:r>
             <w:r>
               <w:rPr>
@@ -879,9 +881,10 @@
             <w:rPr>
               <w:rFonts w:asciiTheme="minorHAnsi" w:eastAsiaTheme="minorEastAsia" w:hAnsiTheme="minorHAnsi" w:cstheme="minorBidi"/>
               <w:noProof/>
+              <w:lang w:eastAsia="zh-CN"/>
             </w:rPr>
           </w:pPr>
-          <w:hyperlink w:anchor="_Toc119193987" w:history="1">
+          <w:hyperlink w:anchor="_Toc119408679" w:history="1">
             <w:r>
               <w:rPr>
                 <w:rStyle w:val="Hipervnculo"/>
@@ -908,7 +911,7 @@
                 <w:noProof/>
                 <w:webHidden/>
               </w:rPr>
-              <w:instrText xml:space="preserve"> PAGEREF _Toc119193987 \h </w:instrText>
+              <w:instrText xml:space="preserve"> PAGEREF _Toc119408679 \h </w:instrText>
             </w:r>
             <w:r>
               <w:rPr>
@@ -945,9 +948,10 @@
             <w:rPr>
               <w:rFonts w:asciiTheme="minorHAnsi" w:eastAsiaTheme="minorEastAsia" w:hAnsiTheme="minorHAnsi" w:cstheme="minorBidi"/>
               <w:noProof/>
+              <w:lang w:eastAsia="zh-CN"/>
             </w:rPr>
           </w:pPr>
-          <w:hyperlink w:anchor="_Toc119193988" w:history="1">
+          <w:hyperlink w:anchor="_Toc119408680" w:history="1">
             <w:r>
               <w:rPr>
                 <w:rStyle w:val="Hipervnculo"/>
@@ -974,7 +978,7 @@
                 <w:noProof/>
                 <w:webHidden/>
               </w:rPr>
-              <w:instrText xml:space="preserve"> PAGEREF _Toc119193988 \h </w:instrText>
+              <w:instrText xml:space="preserve"> PAGEREF _Toc119408680 \h </w:instrText>
             </w:r>
             <w:r>
               <w:rPr>
@@ -1011,9 +1015,10 @@
             <w:rPr>
               <w:rFonts w:asciiTheme="minorHAnsi" w:eastAsiaTheme="minorEastAsia" w:hAnsiTheme="minorHAnsi" w:cstheme="minorBidi"/>
               <w:noProof/>
+              <w:lang w:eastAsia="zh-CN"/>
             </w:rPr>
           </w:pPr>
-          <w:hyperlink w:anchor="_Toc119193989" w:history="1">
+          <w:hyperlink w:anchor="_Toc119408681" w:history="1">
             <w:r>
               <w:rPr>
                 <w:rStyle w:val="Hipervnculo"/>
@@ -1040,7 +1045,7 @@
                 <w:noProof/>
                 <w:webHidden/>
               </w:rPr>
-              <w:instrText xml:space="preserve"> PAGEREF _Toc119193989 \h </w:instrText>
+              <w:instrText xml:space="preserve"> PAGEREF _Toc119408681 \h </w:instrText>
             </w:r>
             <w:r>
               <w:rPr>
@@ -1077,9 +1082,10 @@
             <w:rPr>
               <w:rFonts w:asciiTheme="minorHAnsi" w:eastAsiaTheme="minorEastAsia" w:hAnsiTheme="minorHAnsi" w:cstheme="minorBidi"/>
               <w:noProof/>
+              <w:lang w:eastAsia="zh-CN"/>
             </w:rPr>
           </w:pPr>
-          <w:hyperlink w:anchor="_Toc119193990" w:history="1">
+          <w:hyperlink w:anchor="_Toc119408682" w:history="1">
             <w:r>
               <w:rPr>
                 <w:rStyle w:val="Hipervnculo"/>
@@ -1106,7 +1112,7 @@
                 <w:noProof/>
                 <w:webHidden/>
               </w:rPr>
-              <w:instrText xml:space="preserve"> PAGEREF _Toc119193990 \h </w:instrText>
+              <w:instrText xml:space="preserve"> PAGEREF _Toc119408682 \h </w:instrText>
             </w:r>
             <w:r>
               <w:rPr>
@@ -1143,9 +1149,10 @@
             <w:rPr>
               <w:rFonts w:asciiTheme="minorHAnsi" w:eastAsiaTheme="minorEastAsia" w:hAnsiTheme="minorHAnsi" w:cstheme="minorBidi"/>
               <w:noProof/>
+              <w:lang w:eastAsia="zh-CN"/>
             </w:rPr>
           </w:pPr>
-          <w:hyperlink w:anchor="_Toc119193991" w:history="1">
+          <w:hyperlink w:anchor="_Toc119408683" w:history="1">
             <w:r>
               <w:rPr>
                 <w:rStyle w:val="Hipervnculo"/>
@@ -1172,7 +1179,7 @@
                 <w:noProof/>
                 <w:webHidden/>
               </w:rPr>
-              <w:instrText xml:space="preserve"> PAGEREF _Toc119193991 \h </w:instrText>
+              <w:instrText xml:space="preserve"> PAGEREF _Toc119408683 \h </w:instrText>
             </w:r>
             <w:r>
               <w:rPr>
@@ -1209,9 +1216,10 @@
             <w:rPr>
               <w:rFonts w:asciiTheme="minorHAnsi" w:eastAsiaTheme="minorEastAsia" w:hAnsiTheme="minorHAnsi" w:cstheme="minorBidi"/>
               <w:noProof/>
+              <w:lang w:eastAsia="zh-CN"/>
             </w:rPr>
           </w:pPr>
-          <w:hyperlink w:anchor="_Toc119193992" w:history="1">
+          <w:hyperlink w:anchor="_Toc119408684" w:history="1">
             <w:r>
               <w:rPr>
                 <w:rStyle w:val="Hipervnculo"/>
@@ -1238,7 +1246,7 @@
                 <w:noProof/>
                 <w:webHidden/>
               </w:rPr>
-              <w:instrText xml:space="preserve"> PAGEREF _Toc119193992 \h </w:instrText>
+              <w:instrText xml:space="preserve"> PAGEREF _Toc119408684 \h </w:instrText>
             </w:r>
             <w:r>
               <w:rPr>
@@ -1275,9 +1283,10 @@
             <w:rPr>
               <w:rFonts w:asciiTheme="minorHAnsi" w:eastAsiaTheme="minorEastAsia" w:hAnsiTheme="minorHAnsi" w:cstheme="minorBidi"/>
               <w:noProof/>
+              <w:lang w:eastAsia="zh-CN"/>
             </w:rPr>
           </w:pPr>
-          <w:hyperlink w:anchor="_Toc119193993" w:history="1">
+          <w:hyperlink w:anchor="_Toc119408685" w:history="1">
             <w:r>
               <w:rPr>
                 <w:rStyle w:val="Hipervnculo"/>
@@ -1304,7 +1313,7 @@
                 <w:noProof/>
                 <w:webHidden/>
               </w:rPr>
-              <w:instrText xml:space="preserve"> PAGEREF _Toc119193993 \h </w:instrText>
+              <w:instrText xml:space="preserve"> PAGEREF _Toc119408685 \h </w:instrText>
             </w:r>
             <w:r>
               <w:rPr>
@@ -1341,15 +1350,16 @@
             <w:rPr>
               <w:rFonts w:asciiTheme="minorHAnsi" w:eastAsiaTheme="minorEastAsia" w:hAnsiTheme="minorHAnsi" w:cstheme="minorBidi"/>
               <w:noProof/>
+              <w:lang w:eastAsia="zh-CN"/>
             </w:rPr>
           </w:pPr>
-          <w:hyperlink w:anchor="_Toc119193994" w:history="1">
+          <w:hyperlink w:anchor="_Toc119408686" w:history="1">
             <w:r>
               <w:rPr>
                 <w:rStyle w:val="Hipervnculo"/>
                 <w:noProof/>
               </w:rPr>
-              <w:t>Características de la base de datos</w:t>
+              <w:t>Preguntas y sus motivos</w:t>
             </w:r>
             <w:r>
               <w:rPr>
@@ -1370,7 +1380,7 @@
                 <w:noProof/>
                 <w:webHidden/>
               </w:rPr>
-              <w:instrText xml:space="preserve"> PAGEREF _Toc119193994 \h </w:instrText>
+              <w:instrText xml:space="preserve"> PAGEREF _Toc119408686 \h </w:instrText>
             </w:r>
             <w:r>
               <w:rPr>
@@ -1407,9 +1417,10 @@
             <w:rPr>
               <w:rFonts w:asciiTheme="minorHAnsi" w:eastAsiaTheme="minorEastAsia" w:hAnsiTheme="minorHAnsi" w:cstheme="minorBidi"/>
               <w:noProof/>
+              <w:lang w:eastAsia="zh-CN"/>
             </w:rPr>
           </w:pPr>
-          <w:hyperlink w:anchor="_Toc119193995" w:history="1">
+          <w:hyperlink w:anchor="_Toc119408687" w:history="1">
             <w:r>
               <w:rPr>
                 <w:rStyle w:val="Hipervnculo"/>
@@ -1436,7 +1447,7 @@
                 <w:noProof/>
                 <w:webHidden/>
               </w:rPr>
-              <w:instrText xml:space="preserve"> PAGEREF _Toc119193995 \h </w:instrText>
+              <w:instrText xml:space="preserve"> PAGEREF _Toc119408687 \h </w:instrText>
             </w:r>
             <w:r>
               <w:rPr>
@@ -1473,9 +1484,10 @@
             <w:rPr>
               <w:rFonts w:asciiTheme="minorHAnsi" w:eastAsiaTheme="minorEastAsia" w:hAnsiTheme="minorHAnsi" w:cstheme="minorBidi"/>
               <w:noProof/>
+              <w:lang w:eastAsia="zh-CN"/>
             </w:rPr>
           </w:pPr>
-          <w:hyperlink w:anchor="_Toc119193996" w:history="1">
+          <w:hyperlink w:anchor="_Toc119408688" w:history="1">
             <w:r>
               <w:rPr>
                 <w:rStyle w:val="Hipervnculo"/>
@@ -1502,7 +1514,7 @@
                 <w:noProof/>
                 <w:webHidden/>
               </w:rPr>
-              <w:instrText xml:space="preserve"> PAGEREF _Toc119193996 \h </w:instrText>
+              <w:instrText xml:space="preserve"> PAGEREF _Toc119408688 \h </w:instrText>
             </w:r>
             <w:r>
               <w:rPr>
@@ -1561,7 +1573,7 @@
       <w:pPr>
         <w:pStyle w:val="Ttulo1"/>
       </w:pPr>
-      <w:bookmarkStart w:id="2" w:name="_Toc119193986"/>
+      <w:bookmarkStart w:id="2" w:name="_Toc119408678"/>
       <w:r>
         <w:lastRenderedPageBreak/>
         <w:t>Introducción</w:t>
@@ -1617,7 +1629,7 @@
       <w:pPr>
         <w:pStyle w:val="Ttulo1"/>
       </w:pPr>
-      <w:bookmarkStart w:id="3" w:name="_Toc119193987"/>
+      <w:bookmarkStart w:id="3" w:name="_Toc119408679"/>
       <w:r>
         <w:lastRenderedPageBreak/>
         <w:t>Problemática</w:t>
@@ -1747,7 +1759,7 @@
       <w:pPr>
         <w:pStyle w:val="Ttulo1"/>
       </w:pPr>
-      <w:bookmarkStart w:id="4" w:name="_Toc119193988"/>
+      <w:bookmarkStart w:id="4" w:name="_Toc119408680"/>
       <w:r>
         <w:lastRenderedPageBreak/>
         <w:t>Desarrollo</w:t>
@@ -1758,7 +1770,7 @@
       <w:pPr>
         <w:pStyle w:val="Ttulo2"/>
       </w:pPr>
-      <w:bookmarkStart w:id="5" w:name="_Toc119193989"/>
+      <w:bookmarkStart w:id="5" w:name="_Toc119408681"/>
       <w:r>
         <w:t>¿Qué es C + +?</w:t>
       </w:r>
@@ -1892,7 +1904,7 @@
         </w:tabs>
         <w:spacing w:after="100"/>
       </w:pPr>
-      <w:bookmarkStart w:id="6" w:name="_Toc119193990"/>
+      <w:bookmarkStart w:id="6" w:name="_Toc119408682"/>
       <w:r>
         <w:lastRenderedPageBreak/>
         <w:t>Ventajas del lenguaje</w:t>
@@ -2096,7 +2108,7 @@
       <w:pPr>
         <w:pStyle w:val="Ttulo2"/>
       </w:pPr>
-      <w:bookmarkStart w:id="7" w:name="_Toc119193991"/>
+      <w:bookmarkStart w:id="7" w:name="_Toc119408683"/>
       <w:r>
         <w:lastRenderedPageBreak/>
         <w:t>Desventajas del lenguaje</w:t>
@@ -2175,7 +2187,7 @@
       <w:pPr>
         <w:pStyle w:val="Ttulo2"/>
       </w:pPr>
-      <w:bookmarkStart w:id="8" w:name="_Toc119193992"/>
+      <w:bookmarkStart w:id="8" w:name="_Toc119408684"/>
       <w:r>
         <w:lastRenderedPageBreak/>
         <w:t>Usos en la vida real</w:t>
@@ -2296,7 +2308,7 @@
           <w:color w:val="000000" w:themeColor="text1"/>
         </w:rPr>
       </w:pPr>
-      <w:bookmarkStart w:id="9" w:name="_Toc119193993"/>
+      <w:bookmarkStart w:id="9" w:name="_Toc119408685"/>
       <w:r>
         <w:rPr>
           <w:color w:val="000000" w:themeColor="text1"/>
@@ -2313,35 +2325,107 @@
     </w:p>
     <w:p>
       <w:pPr>
-        <w:ind w:firstLine="720"/>
         <w:jc w:val="left"/>
-      </w:pPr>
-      <w:r>
-        <w:t xml:space="preserve">Debido </w:t>
-      </w:r>
-      <w:r>
-        <w:t xml:space="preserve">a que </w:t>
-      </w:r>
-      <w:r>
-        <w:t xml:space="preserve">lo haremos de manera local, no tenemos una base de datos asignada. Lo realizaremos mediante archivos </w:t>
-      </w:r>
-      <w:r>
-        <w:t>de texto</w:t>
-      </w:r>
-      <w:r>
-        <w:t>,</w:t>
-      </w:r>
-      <w:r>
-        <w:t xml:space="preserve"> los que serán almacenados en el mismo PC donde se ejecute el código los cuales </w:t>
-      </w:r>
-      <w:r>
-        <w:t>serán fácilmente mani</w:t>
-      </w:r>
-      <w:r>
-        <w:t>pulables</w:t>
-      </w:r>
-      <w:r>
-        <w:t xml:space="preserve"> desde la consola. </w:t>
+        <w:rPr>
+          <w:rFonts w:ascii="Verdana" w:hAnsi="Verdana"/>
+          <w:color w:val="000000"/>
+          <w:sz w:val="18"/>
+          <w:szCs w:val="18"/>
+          <w:shd w:val="clear" w:color="auto" w:fill="EFEFEF"/>
+        </w:rPr>
+      </w:pPr>
+      <w:r>
+        <w:t xml:space="preserve">La base de datos que será utilizada para este proyecto será una base de datos txt. Este tipo de base de datos es una </w:t>
+      </w:r>
+      <w:r>
+        <w:rPr>
+          <w:rFonts w:ascii="Verdana" w:hAnsi="Verdana"/>
+          <w:color w:val="000000"/>
+          <w:sz w:val="18"/>
+          <w:szCs w:val="18"/>
+          <w:shd w:val="clear" w:color="auto" w:fill="EFEFEF"/>
+        </w:rPr>
+        <w:t>herramienta</w:t>
+      </w:r>
+      <w:r>
+        <w:rPr>
+          <w:rFonts w:ascii="Verdana" w:hAnsi="Verdana"/>
+          <w:color w:val="000000"/>
+          <w:sz w:val="18"/>
+          <w:szCs w:val="18"/>
+          <w:shd w:val="clear" w:color="auto" w:fill="EFEFEF"/>
+        </w:rPr>
+        <w:t xml:space="preserve"> muy cómoda y fácil de usar, que nos brindan la posibilidad de agregarle pequeñas funcionalidades y </w:t>
+      </w:r>
+      <w:r>
+        <w:rPr>
+          <w:rFonts w:ascii="Verdana" w:hAnsi="Verdana"/>
+          <w:color w:val="000000"/>
+          <w:sz w:val="18"/>
+          <w:szCs w:val="18"/>
+          <w:shd w:val="clear" w:color="auto" w:fill="EFEFEF"/>
+        </w:rPr>
+        <w:t>dinamismo</w:t>
+      </w:r>
+      <w:r>
+        <w:rPr>
+          <w:rFonts w:ascii="Verdana" w:hAnsi="Verdana"/>
+          <w:color w:val="000000"/>
+          <w:sz w:val="18"/>
+          <w:szCs w:val="18"/>
+          <w:shd w:val="clear" w:color="auto" w:fill="EFEFEF"/>
+        </w:rPr>
+        <w:t xml:space="preserve"> a nuestros sitios web, sin tener la necesidad de usar grandes motores de bases de datos, que si son necesarias para proyectos web de mayor envergadura.</w:t>
+      </w:r>
+      <w:r>
+        <w:rPr>
+          <w:rFonts w:ascii="Verdana" w:hAnsi="Verdana"/>
+          <w:color w:val="000000"/>
+          <w:sz w:val="18"/>
+          <w:szCs w:val="18"/>
+          <w:shd w:val="clear" w:color="auto" w:fill="EFEFEF"/>
+        </w:rPr>
+        <w:t xml:space="preserve"> El funcionamiento que tendrá esta base de datos será el siguiente: </w:t>
+      </w:r>
+      <w:r>
+        <w:rPr>
+          <w:rFonts w:ascii="Verdana" w:hAnsi="Verdana"/>
+          <w:color w:val="000000"/>
+          <w:sz w:val="18"/>
+          <w:szCs w:val="18"/>
+          <w:shd w:val="clear" w:color="auto" w:fill="EFEFEF"/>
+        </w:rPr>
+        <w:t xml:space="preserve">cada archivo txt equivale a cada tabla de la base de datos, cada </w:t>
+      </w:r>
+      <w:r>
+        <w:rPr>
+          <w:rFonts w:ascii="Verdana" w:hAnsi="Verdana"/>
+          <w:color w:val="000000"/>
+          <w:sz w:val="18"/>
+          <w:szCs w:val="18"/>
+          <w:shd w:val="clear" w:color="auto" w:fill="EFEFEF"/>
+        </w:rPr>
+        <w:t>línea</w:t>
+      </w:r>
+      <w:r>
+        <w:rPr>
+          <w:rFonts w:ascii="Verdana" w:hAnsi="Verdana"/>
+          <w:color w:val="000000"/>
+          <w:sz w:val="18"/>
+          <w:szCs w:val="18"/>
+          <w:shd w:val="clear" w:color="auto" w:fill="EFEFEF"/>
+        </w:rPr>
+        <w:t xml:space="preserve"> del archivo equivale a cada registro de la tabla</w:t>
+      </w:r>
+      <w:r>
+        <w:rPr>
+          <w:rFonts w:ascii="Verdana" w:hAnsi="Verdana"/>
+          <w:color w:val="000000"/>
+          <w:sz w:val="18"/>
+          <w:szCs w:val="18"/>
+          <w:shd w:val="clear" w:color="auto" w:fill="EFEFEF"/>
+        </w:rPr>
+        <w:t>, obteniendo así una base de datos simple y a su vez muy ordenada y de fácil manipulación.</w:t>
       </w:r>
     </w:p>
     <w:p>
@@ -2441,6 +2525,7 @@
           <w:color w:val="000000" w:themeColor="text1"/>
         </w:rPr>
       </w:pPr>
+      <w:bookmarkStart w:id="11" w:name="_Toc119408686"/>
       <w:r>
         <w:rPr>
           <w:color w:val="000000" w:themeColor="text1"/>
@@ -2448,6 +2533,7 @@
         <w:lastRenderedPageBreak/>
         <w:t>Preguntas y sus motivos</w:t>
       </w:r>
+      <w:bookmarkEnd w:id="11"/>
     </w:p>
     <w:p>
       <w:pPr>
@@ -2738,12 +2824,12 @@
         <w:pStyle w:val="Ttulo1"/>
         <w:jc w:val="left"/>
       </w:pPr>
-      <w:bookmarkStart w:id="11" w:name="_Toc119193995"/>
+      <w:bookmarkStart w:id="12" w:name="_Toc119408687"/>
       <w:r>
         <w:lastRenderedPageBreak/>
         <w:t>Bibliografía</w:t>
       </w:r>
-      <w:bookmarkEnd w:id="11"/>
+      <w:bookmarkEnd w:id="12"/>
     </w:p>
     <w:p/>
     <w:p>
@@ -2784,12 +2870,12 @@
         <w:pStyle w:val="Ttulo1"/>
         <w:jc w:val="left"/>
       </w:pPr>
-      <w:bookmarkStart w:id="12" w:name="_Toc119193996"/>
+      <w:bookmarkStart w:id="13" w:name="_Toc119408688"/>
       <w:r>
         <w:lastRenderedPageBreak/>
         <w:t>Conclusión</w:t>
       </w:r>
-      <w:bookmarkEnd w:id="12"/>
+      <w:bookmarkEnd w:id="13"/>
     </w:p>
     <w:sectPr>
       <w:footerReference w:type="default" r:id="rId14"/>

</xml_diff>

<commit_message>
UPDATE INFORME: 1r Test
</commit_message>
<xml_diff>
--- a/informe.docx
+++ b/informe.docx
@@ -2349,13 +2349,6 @@
         <w:t xml:space="preserve">La base de datos que será utilizada para este proyecto será una base de datos txt. Este tipo de base de datos es una </w:t>
       </w:r>
       <w:r>
-        <w:rPr>
-          <w:rFonts w:ascii="Verdana" w:hAnsi="Verdana"/>
-          <w:color w:val="000000"/>
-          <w:sz w:val="18"/>
-          <w:szCs w:val="18"/>
-          <w:shd w:val="clear" w:color="auto" w:fill="EFEFEF"/>
-        </w:rPr>
         <w:t>herramienta muy cómoda y fácil de usar, que nos brindan la posibilidad de agregarle pequeñas funcionalidades y dinamismo a nuestros sitios web, sin tener la necesidad de usar grandes motores de bases de datos, que si son necesarias para proyectos web de mayor envergadura. El funcionamiento que tendrá esta base de datos será el siguiente: cada archivo txt equivale a cada tabla de la base de datos, cada línea del archivo equivale a cada registro de la tabla, obteniendo así una base de datos simple y a su vez muy ordenada y de fácil manipulación.</w:t>
       </w:r>
     </w:p>
@@ -2465,6 +2458,29 @@
         <w:t>Preguntas y sus motivos</w:t>
       </w:r>
       <w:bookmarkEnd w:id="11"/>
+      <w:r>
+        <w:rPr>
+          <w:color w:val="000000" w:themeColor="text1"/>
+        </w:rPr>
+        <w:t xml:space="preserve"> </w:t>
+      </w:r>
+    </w:p>
+    <w:p>
+      <w:pPr>
+        <w:ind w:firstLine="720"/>
+      </w:pPr>
+      <w:r>
+        <w:t>Por defecto nuestro programa vendrá incluido con dos test, el primer test sólo tiene como respuestas verdadero o falso, empieza por cuatro preguntas básicas, las cuales son las más importantes ya que pueden desencadenar que una persona tenga algún tipo de trastorno, si una de estas cuatro preguntas resulta verdadera,</w:t>
+      </w:r>
+      <w:r>
+        <w:t xml:space="preserve"> desencadenará en 6 preguntas más para realizar un diagnóstico más preciso. Este test fue sacado de una revista llamada </w:t>
+      </w:r>
+      <w:r>
+        <w:t>DIARIO ABC</w:t>
+      </w:r>
+      <w:r>
+        <w:t xml:space="preserve"> y el diagnostico dice que si tiene dos o más respuestas positivas, es una persona que puede tender o tiene depresión. </w:t>
+      </w:r>
     </w:p>
     <w:p>
       <w:pPr>
@@ -2607,7 +2623,33 @@
         <w:spacing w:line="240" w:lineRule="auto"/>
       </w:pPr>
       <w:r>
-        <w:t>9.-En un porcentaje elevado de casos también está asociada al dolor.</w:t>
+        <w:t>9.-</w:t>
+      </w:r>
+      <w:r>
+        <w:t xml:space="preserve"> </w:t>
+      </w:r>
+      <w:r>
+        <w:t>¿Tiene p</w:t>
+      </w:r>
+      <w:r>
+        <w:t>ensamientos de querer hacerse daño de algún modo</w:t>
+      </w:r>
+      <w:r>
+        <w:t>?</w:t>
+      </w:r>
+    </w:p>
+    <w:p>
+      <w:pPr>
+        <w:spacing w:line="240" w:lineRule="auto"/>
+      </w:pPr>
+      <w:r>
+        <w:t>10.- ¿</w:t>
+      </w:r>
+      <w:r>
+        <w:t>Sensación de cansancio o de tener poca energía</w:t>
+      </w:r>
+      <w:r>
+        <w:t>?</w:t>
       </w:r>
     </w:p>
     <w:p>
@@ -2729,6 +2771,7 @@
         </w:rPr>
       </w:pPr>
       <w:r>
+        <w:lastRenderedPageBreak/>
         <w:br w:type="page"/>
       </w:r>
     </w:p>
@@ -4216,28 +4259,28 @@
 </file>
 
 <file path=customXml/item1.xml><?xml version="1.0" encoding="utf-8"?>
-<b:Sources xmlns:b="http://schemas.openxmlformats.org/officeDocument/2006/bibliography" xmlns="http://schemas.openxmlformats.org/officeDocument/2006/bibliography" SelectedStyle="\APASixthEditionOfficeOnline.xsl" StyleName="APA" Version="6"/>
-</file>
-
-<file path=customXml/item2.xml><?xml version="1.0" encoding="utf-8"?>
 <go:gDocsCustomXmlDataStorage xmlns:go="http://customooxmlschemas.google.com/" xmlns:r="http://schemas.openxmlformats.org/officeDocument/2006/relationships">
   <go:docsCustomData xmlns:go="http://customooxmlschemas.google.com/" roundtripDataSignature="AMtx7mjoFmfKyKonLX+JTpQ6qPttfuv+dA==">AMUW2mXN/M4LHPdA8f6fqs4c3UUCgm2eUnRTxqVDF17VhUtl2c94pv3R/GI3SU/uKdTj83bJEnmZgqTXmAIdgsa+gFpwV2xsdb8fhwzbrmC1S5/9+9yaLaBzM0B4tM3Ve8cyTvZiGaNRl5hFJ9mJUvmN1Drfgv2B6QtA0u9oLrPmXN7TgqRmitwoIwS/RbXhkV9nSOJG6vpcNwPgcOc/R51lXzfXlPZybOH85qEwJJ0K+A5CIFwf2nBw0p2qQASWgaXYmtb2lw2zxE8ZBSMD3+Lewvxp0DbGqLg/yvq+FLrLuGaaaUhsBC4HmPTR7tjF75Xy7SM6r/OyxyMgfnev662TBAyf2u56vw==</go:docsCustomData>
 </go:gDocsCustomXmlDataStorage>
 </file>
 
-<file path=customXml/itemProps1.xml><?xml version="1.0" encoding="utf-8"?>
-<ds:datastoreItem xmlns:ds="http://schemas.openxmlformats.org/officeDocument/2006/customXml" ds:itemID="{D78BE4B2-5353-47F2-B8C8-FBFB2FC44488}">
-  <ds:schemaRefs>
-    <ds:schemaRef ds:uri="http://schemas.openxmlformats.org/officeDocument/2006/bibliography"/>
-  </ds:schemaRefs>
-</ds:datastoreItem>
+<file path=customXml/item2.xml><?xml version="1.0" encoding="utf-8"?>
+<b:Sources xmlns:b="http://schemas.openxmlformats.org/officeDocument/2006/bibliography" xmlns="http://schemas.openxmlformats.org/officeDocument/2006/bibliography" SelectedStyle="\APASixthEditionOfficeOnline.xsl" StyleName="APA" Version="6"/>
 </file>
 
-<file path=customXml/itemProps2.xml><?xml version="1.0" encoding="utf-8"?>
+<file path=customXml/itemProps1.xml><?xml version="1.0" encoding="utf-8"?>
 <ds:datastoreItem xmlns:ds="http://schemas.openxmlformats.org/officeDocument/2006/customXml" ds:itemID="{11111111-1234-1234-1234-123412341234}">
   <ds:schemaRefs>
     <ds:schemaRef ds:uri="http://customooxmlschemas.google.com/"/>
     <ds:schemaRef ds:uri="http://schemas.openxmlformats.org/officeDocument/2006/relationships"/>
   </ds:schemaRefs>
 </ds:datastoreItem>
+</file>
+
+<file path=customXml/itemProps2.xml><?xml version="1.0" encoding="utf-8"?>
+<ds:datastoreItem xmlns:ds="http://schemas.openxmlformats.org/officeDocument/2006/customXml" ds:itemID="{D78BE4B2-5353-47F2-B8C8-FBFB2FC44488}">
+  <ds:schemaRefs>
+    <ds:schemaRef ds:uri="http://schemas.openxmlformats.org/officeDocument/2006/bibliography"/>
+  </ds:schemaRefs>
+</ds:datastoreItem>
 </file>
</xml_diff>

<commit_message>
UPDATE INFORME: Termine 1r test
</commit_message>
<xml_diff>
--- a/informe.docx
+++ b/informe.docx
@@ -2346,10 +2346,26 @@
         </w:rPr>
       </w:pPr>
       <w:r>
-        <w:t xml:space="preserve">La base de datos que será utilizada para este proyecto será una base de datos txt. Este tipo de base de datos es una </w:t>
-      </w:r>
-      <w:r>
-        <w:t>herramienta muy cómoda y fácil de usar, que nos brindan la posibilidad de agregarle pequeñas funcionalidades y dinamismo a nuestros sitios web, sin tener la necesidad de usar grandes motores de bases de datos, que si son necesarias para proyectos web de mayor envergadura. El funcionamiento que tendrá esta base de datos será el siguiente: cada archivo txt equivale a cada tabla de la base de datos, cada línea del archivo equivale a cada registro de la tabla, obteniendo así una base de datos simple y a su vez muy ordenada y de fácil manipulación.</w:t>
+        <w:t xml:space="preserve">La base de datos que será utilizada para este proyecto será una base de datos </w:t>
+      </w:r>
+      <w:proofErr w:type="spellStart"/>
+      <w:r>
+        <w:t>txt</w:t>
+      </w:r>
+      <w:proofErr w:type="spellEnd"/>
+      <w:r>
+        <w:t xml:space="preserve">. Este tipo de base de datos es una </w:t>
+      </w:r>
+      <w:r>
+        <w:t xml:space="preserve">herramienta muy cómoda y fácil de usar, que nos brindan la posibilidad de agregarle pequeñas funcionalidades y dinamismo a nuestros sitios web, sin tener la necesidad de usar grandes motores de bases de datos, que si son necesarias para proyectos web de mayor envergadura. El funcionamiento que tendrá esta base de datos será el siguiente: cada archivo </w:t>
+      </w:r>
+      <w:proofErr w:type="spellStart"/>
+      <w:r>
+        <w:t>txt</w:t>
+      </w:r>
+      <w:proofErr w:type="spellEnd"/>
+      <w:r>
+        <w:t xml:space="preserve"> equivale a cada tabla de la base de datos, cada línea del archivo equivale a cada registro de la tabla, obteniendo así una base de datos simple y a su vez muy ordenada y de fácil manipulación.</w:t>
       </w:r>
     </w:p>
     <w:p>
@@ -2397,7 +2413,23 @@
           <w:i/>
           <w:iCs/>
         </w:rPr>
-        <w:t>“NumeroSerie”</w:t>
+        <w:t>“</w:t>
+      </w:r>
+      <w:proofErr w:type="spellStart"/>
+      <w:r>
+        <w:rPr>
+          <w:i/>
+          <w:iCs/>
+        </w:rPr>
+        <w:t>NumeroSerie</w:t>
+      </w:r>
+      <w:proofErr w:type="spellEnd"/>
+      <w:r>
+        <w:rPr>
+          <w:i/>
+          <w:iCs/>
+        </w:rPr>
+        <w:t>”</w:t>
       </w:r>
       <w:r>
         <w:rPr>
@@ -2479,7 +2511,13 @@
         <w:t>DIARIO ABC</w:t>
       </w:r>
       <w:r>
-        <w:t xml:space="preserve"> y el diagnostico dice que si tiene dos o más respuestas positivas, es una persona que puede tender o tiene depresión. </w:t>
+        <w:t xml:space="preserve"> y el diagnostico dice </w:t>
+      </w:r>
+      <w:r>
+        <w:t>que,</w:t>
+      </w:r>
+      <w:r>
+        <w:t xml:space="preserve"> si tiene dos o más respuestas positivas, es una persona que puede tender o tiene depresión. </w:t>
       </w:r>
     </w:p>
     <w:p>
@@ -4259,28 +4297,28 @@
 </file>
 
 <file path=customXml/item1.xml><?xml version="1.0" encoding="utf-8"?>
+<b:Sources xmlns:b="http://schemas.openxmlformats.org/officeDocument/2006/bibliography" xmlns="http://schemas.openxmlformats.org/officeDocument/2006/bibliography" SelectedStyle="\APASixthEditionOfficeOnline.xsl" StyleName="APA" Version="6"/>
+</file>
+
+<file path=customXml/item2.xml><?xml version="1.0" encoding="utf-8"?>
 <go:gDocsCustomXmlDataStorage xmlns:go="http://customooxmlschemas.google.com/" xmlns:r="http://schemas.openxmlformats.org/officeDocument/2006/relationships">
   <go:docsCustomData xmlns:go="http://customooxmlschemas.google.com/" roundtripDataSignature="AMtx7mjoFmfKyKonLX+JTpQ6qPttfuv+dA==">AMUW2mXN/M4LHPdA8f6fqs4c3UUCgm2eUnRTxqVDF17VhUtl2c94pv3R/GI3SU/uKdTj83bJEnmZgqTXmAIdgsa+gFpwV2xsdb8fhwzbrmC1S5/9+9yaLaBzM0B4tM3Ve8cyTvZiGaNRl5hFJ9mJUvmN1Drfgv2B6QtA0u9oLrPmXN7TgqRmitwoIwS/RbXhkV9nSOJG6vpcNwPgcOc/R51lXzfXlPZybOH85qEwJJ0K+A5CIFwf2nBw0p2qQASWgaXYmtb2lw2zxE8ZBSMD3+Lewvxp0DbGqLg/yvq+FLrLuGaaaUhsBC4HmPTR7tjF75Xy7SM6r/OyxyMgfnev662TBAyf2u56vw==</go:docsCustomData>
 </go:gDocsCustomXmlDataStorage>
 </file>
 
-<file path=customXml/item2.xml><?xml version="1.0" encoding="utf-8"?>
-<b:Sources xmlns:b="http://schemas.openxmlformats.org/officeDocument/2006/bibliography" xmlns="http://schemas.openxmlformats.org/officeDocument/2006/bibliography" SelectedStyle="\APASixthEditionOfficeOnline.xsl" StyleName="APA" Version="6"/>
+<file path=customXml/itemProps1.xml><?xml version="1.0" encoding="utf-8"?>
+<ds:datastoreItem xmlns:ds="http://schemas.openxmlformats.org/officeDocument/2006/customXml" ds:itemID="{D78BE4B2-5353-47F2-B8C8-FBFB2FC44488}">
+  <ds:schemaRefs>
+    <ds:schemaRef ds:uri="http://schemas.openxmlformats.org/officeDocument/2006/bibliography"/>
+  </ds:schemaRefs>
+</ds:datastoreItem>
 </file>
 
-<file path=customXml/itemProps1.xml><?xml version="1.0" encoding="utf-8"?>
+<file path=customXml/itemProps2.xml><?xml version="1.0" encoding="utf-8"?>
 <ds:datastoreItem xmlns:ds="http://schemas.openxmlformats.org/officeDocument/2006/customXml" ds:itemID="{11111111-1234-1234-1234-123412341234}">
   <ds:schemaRefs>
     <ds:schemaRef ds:uri="http://customooxmlschemas.google.com/"/>
     <ds:schemaRef ds:uri="http://schemas.openxmlformats.org/officeDocument/2006/relationships"/>
   </ds:schemaRefs>
 </ds:datastoreItem>
-</file>
-
-<file path=customXml/itemProps2.xml><?xml version="1.0" encoding="utf-8"?>
-<ds:datastoreItem xmlns:ds="http://schemas.openxmlformats.org/officeDocument/2006/customXml" ds:itemID="{D78BE4B2-5353-47F2-B8C8-FBFB2FC44488}">
-  <ds:schemaRefs>
-    <ds:schemaRef ds:uri="http://schemas.openxmlformats.org/officeDocument/2006/bibliography"/>
-  </ds:schemaRefs>
-</ds:datastoreItem>
 </file>
</xml_diff>